<commit_message>
UIs added to Docs
</commit_message>
<xml_diff>
--- a/Assets/#documentation/new_project_documentation.docx
+++ b/Assets/#documentation/new_project_documentation.docx
@@ -3564,7 +3564,6 @@
           <w:rFonts w:ascii="Times New Roman" w:hAnsi="Times New Roman" w:cs="Times New Roman"/>
           <w:b/>
           <w:bCs/>
-          <w:color w:val="C00000"/>
           <w:sz w:val="56"/>
           <w:szCs w:val="56"/>
         </w:rPr>
@@ -3574,7 +3573,6 @@
           <w:rFonts w:ascii="Times New Roman" w:hAnsi="Times New Roman" w:cs="Times New Roman"/>
           <w:b/>
           <w:bCs/>
-          <w:color w:val="C00000"/>
           <w:sz w:val="56"/>
           <w:szCs w:val="56"/>
         </w:rPr>
@@ -3590,7 +3588,6 @@
         <w:spacing w:after="0" w:line="240" w:lineRule="auto"/>
         <w:rPr>
           <w:rFonts w:ascii="Times New Roman" w:hAnsi="Times New Roman" w:cs="Times New Roman"/>
-          <w:color w:val="000000"/>
           <w:sz w:val="36"/>
           <w:szCs w:val="36"/>
         </w:rPr>
@@ -3624,7 +3621,6 @@
               <w:rPr>
                 <w:rFonts w:ascii="Times New Roman" w:hAnsi="Times New Roman" w:cs="Times New Roman"/>
                 <w:b/>
-                <w:color w:val="C00000"/>
                 <w:sz w:val="32"/>
                 <w:szCs w:val="32"/>
               </w:rPr>
@@ -3633,7 +3629,6 @@
               <w:rPr>
                 <w:rFonts w:ascii="Times New Roman" w:hAnsi="Times New Roman" w:cs="Times New Roman"/>
                 <w:b/>
-                <w:color w:val="C00000"/>
                 <w:sz w:val="32"/>
                 <w:szCs w:val="32"/>
               </w:rPr>
@@ -3653,7 +3648,6 @@
               <w:rPr>
                 <w:rFonts w:ascii="Times New Roman" w:hAnsi="Times New Roman" w:cs="Times New Roman"/>
                 <w:b/>
-                <w:color w:val="C00000"/>
                 <w:sz w:val="32"/>
                 <w:szCs w:val="32"/>
               </w:rPr>
@@ -3662,7 +3656,6 @@
               <w:rPr>
                 <w:rFonts w:ascii="Times New Roman" w:hAnsi="Times New Roman" w:cs="Times New Roman"/>
                 <w:b/>
-                <w:color w:val="C00000"/>
                 <w:sz w:val="32"/>
                 <w:szCs w:val="32"/>
               </w:rPr>
@@ -3682,7 +3675,6 @@
               <w:rPr>
                 <w:rFonts w:ascii="Times New Roman" w:hAnsi="Times New Roman" w:cs="Times New Roman"/>
                 <w:b/>
-                <w:color w:val="C00000"/>
                 <w:sz w:val="32"/>
                 <w:szCs w:val="32"/>
               </w:rPr>
@@ -3691,7 +3683,6 @@
               <w:rPr>
                 <w:rFonts w:ascii="Times New Roman" w:hAnsi="Times New Roman" w:cs="Times New Roman"/>
                 <w:b/>
-                <w:color w:val="C00000"/>
                 <w:sz w:val="32"/>
                 <w:szCs w:val="32"/>
               </w:rPr>
@@ -5295,7 +5286,25 @@
         <w:rPr>
           <w:rFonts w:ascii="Times New Roman" w:hAnsi="Times New Roman" w:cs="Times New Roman"/>
         </w:rPr>
-        <w:t>and the company is in title with the</w:t>
+        <w:t>and the company is en</w:t>
+      </w:r>
+      <w:r>
+        <w:rPr>
+          <w:rFonts w:ascii="Times New Roman" w:hAnsi="Times New Roman" w:cs="Times New Roman"/>
+        </w:rPr>
+        <w:t>title</w:t>
+      </w:r>
+      <w:r>
+        <w:rPr>
+          <w:rFonts w:ascii="Times New Roman" w:hAnsi="Times New Roman" w:cs="Times New Roman"/>
+        </w:rPr>
+        <w:t>d</w:t>
+      </w:r>
+      <w:r>
+        <w:rPr>
+          <w:rFonts w:ascii="Times New Roman" w:hAnsi="Times New Roman" w:cs="Times New Roman"/>
+        </w:rPr>
+        <w:t xml:space="preserve"> with the</w:t>
       </w:r>
       <w:r>
         <w:rPr>
@@ -9463,175 +9472,7 @@
       <w:pPr>
         <w:pStyle w:val="Default"/>
         <w:spacing w:before="240" w:after="240"/>
-        <w:rPr>
-          <w:rFonts w:ascii="Times New Roman" w:hAnsi="Times New Roman" w:cs="Times New Roman"/>
-          <w:caps/>
-          <w:color w:val="auto"/>
-          <w:sz w:val="28"/>
-          <w:szCs w:val="28"/>
-        </w:rPr>
-      </w:pPr>
-    </w:p>
-    <w:p>
-      <w:pPr>
-        <w:pStyle w:val="Default"/>
-        <w:spacing w:before="240" w:after="240"/>
-        <w:rPr>
-          <w:rFonts w:ascii="Times New Roman" w:hAnsi="Times New Roman" w:cs="Times New Roman"/>
-          <w:caps/>
-          <w:color w:val="auto"/>
-          <w:sz w:val="28"/>
-          <w:szCs w:val="28"/>
-        </w:rPr>
-      </w:pPr>
-    </w:p>
-    <w:p>
-      <w:pPr>
-        <w:pStyle w:val="Default"/>
-        <w:spacing w:before="240" w:after="240"/>
-        <w:rPr>
-          <w:rFonts w:ascii="Times New Roman" w:hAnsi="Times New Roman" w:cs="Times New Roman"/>
-          <w:caps/>
-          <w:color w:val="auto"/>
-          <w:sz w:val="28"/>
-          <w:szCs w:val="28"/>
-        </w:rPr>
-      </w:pPr>
-    </w:p>
-    <w:p>
-      <w:pPr>
-        <w:pStyle w:val="Default"/>
-        <w:spacing w:before="240" w:after="240"/>
-        <w:rPr>
-          <w:rFonts w:ascii="Times New Roman" w:hAnsi="Times New Roman" w:cs="Times New Roman"/>
-          <w:caps/>
-          <w:color w:val="auto"/>
-          <w:sz w:val="28"/>
-          <w:szCs w:val="28"/>
-        </w:rPr>
-      </w:pPr>
-    </w:p>
-    <w:p>
-      <w:pPr>
-        <w:pStyle w:val="Default"/>
-        <w:spacing w:before="240" w:after="240"/>
-        <w:rPr>
-          <w:rFonts w:ascii="Times New Roman" w:hAnsi="Times New Roman" w:cs="Times New Roman"/>
-          <w:caps/>
-          <w:color w:val="auto"/>
-          <w:sz w:val="28"/>
-          <w:szCs w:val="28"/>
-        </w:rPr>
-      </w:pPr>
-    </w:p>
-    <w:p>
-      <w:pPr>
-        <w:pStyle w:val="Default"/>
-        <w:spacing w:before="240" w:after="240"/>
-        <w:rPr>
-          <w:rFonts w:ascii="Times New Roman" w:hAnsi="Times New Roman" w:cs="Times New Roman"/>
-          <w:caps/>
-          <w:color w:val="auto"/>
-          <w:sz w:val="28"/>
-          <w:szCs w:val="28"/>
-        </w:rPr>
-      </w:pPr>
-    </w:p>
-    <w:p>
-      <w:pPr>
-        <w:pStyle w:val="Default"/>
-        <w:spacing w:before="240" w:after="240"/>
-        <w:rPr>
-          <w:rFonts w:ascii="Times New Roman" w:hAnsi="Times New Roman" w:cs="Times New Roman"/>
-          <w:caps/>
-          <w:color w:val="auto"/>
-          <w:sz w:val="28"/>
-          <w:szCs w:val="28"/>
-        </w:rPr>
-      </w:pPr>
-    </w:p>
-    <w:p>
-      <w:pPr>
-        <w:pStyle w:val="Default"/>
-        <w:spacing w:before="240" w:after="240"/>
-        <w:rPr>
-          <w:rFonts w:ascii="Times New Roman" w:hAnsi="Times New Roman" w:cs="Times New Roman"/>
-          <w:caps/>
-          <w:color w:val="auto"/>
-          <w:sz w:val="28"/>
-          <w:szCs w:val="28"/>
-        </w:rPr>
-      </w:pPr>
-    </w:p>
-    <w:p>
-      <w:pPr>
-        <w:pStyle w:val="Default"/>
-        <w:spacing w:before="240" w:after="240"/>
-        <w:rPr>
-          <w:rFonts w:ascii="Times New Roman" w:hAnsi="Times New Roman" w:cs="Times New Roman"/>
-          <w:caps/>
-          <w:color w:val="auto"/>
-          <w:sz w:val="28"/>
-          <w:szCs w:val="28"/>
-        </w:rPr>
-      </w:pPr>
-    </w:p>
-    <w:p>
-      <w:pPr>
-        <w:pStyle w:val="Default"/>
-        <w:spacing w:before="240" w:after="240"/>
-        <w:rPr>
-          <w:rFonts w:ascii="Times New Roman" w:hAnsi="Times New Roman" w:cs="Times New Roman"/>
-          <w:caps/>
-          <w:color w:val="auto"/>
-          <w:sz w:val="28"/>
-          <w:szCs w:val="28"/>
-        </w:rPr>
-      </w:pPr>
-    </w:p>
-    <w:p>
-      <w:pPr>
-        <w:pStyle w:val="Default"/>
-        <w:spacing w:before="240" w:after="240"/>
-        <w:rPr>
-          <w:rFonts w:ascii="Times New Roman" w:hAnsi="Times New Roman" w:cs="Times New Roman"/>
-          <w:caps/>
-          <w:color w:val="auto"/>
-          <w:sz w:val="28"/>
-          <w:szCs w:val="28"/>
-        </w:rPr>
-      </w:pPr>
-    </w:p>
-    <w:p>
-      <w:pPr>
-        <w:pStyle w:val="Default"/>
-        <w:spacing w:before="240" w:after="240"/>
-        <w:rPr>
-          <w:rFonts w:ascii="Times New Roman" w:hAnsi="Times New Roman" w:cs="Times New Roman"/>
-          <w:caps/>
-          <w:color w:val="auto"/>
-          <w:sz w:val="28"/>
-          <w:szCs w:val="28"/>
-        </w:rPr>
-      </w:pPr>
-    </w:p>
-    <w:p>
-      <w:pPr>
-        <w:pStyle w:val="Default"/>
-        <w:spacing w:before="240" w:after="240"/>
-        <w:rPr>
-          <w:rFonts w:ascii="Times New Roman" w:hAnsi="Times New Roman" w:cs="Times New Roman"/>
-          <w:caps/>
-          <w:color w:val="auto"/>
-          <w:sz w:val="28"/>
-          <w:szCs w:val="28"/>
-        </w:rPr>
-      </w:pPr>
-    </w:p>
-    <w:p>
-      <w:pPr>
-        <w:pStyle w:val="Default"/>
-        <w:spacing w:before="240" w:after="240"/>
+        <w:ind w:firstLine="720"/>
         <w:jc w:val="center"/>
         <w:rPr>
           <w:rFonts w:ascii="Times New Roman" w:hAnsi="Times New Roman" w:cs="Times New Roman"/>
@@ -9649,7 +9490,6 @@
           <w:sz w:val="28"/>
           <w:szCs w:val="28"/>
         </w:rPr>
-        <w:lastRenderedPageBreak/>
         <w:t>DFD Level - 0</w:t>
       </w:r>
     </w:p>
@@ -9708,7 +9548,7 @@
             <v:path o:extrusionok="f" gradientshapeok="t" o:connecttype="rect"/>
             <o:lock v:ext="edit" aspectratio="t"/>
           </v:shapetype>
-          <v:shape id="_x0000_i1025" type="#_x0000_t75" style="width:450.75pt;height:290.25pt">
+          <v:shape id="_x0000_i1025" type="#_x0000_t75" style="width:451.5pt;height:289.5pt">
             <v:imagedata r:id="rId11" o:title="DFD-L0"/>
           </v:shape>
         </w:pict>
@@ -9727,174 +9567,6 @@
           <w:szCs w:val="28"/>
         </w:rPr>
       </w:pPr>
-    </w:p>
-    <w:p>
-      <w:pPr>
-        <w:pStyle w:val="Default"/>
-        <w:spacing w:before="240" w:after="240"/>
-        <w:jc w:val="center"/>
-        <w:rPr>
-          <w:rFonts w:ascii="Times New Roman" w:hAnsi="Times New Roman" w:cs="Times New Roman"/>
-          <w:caps/>
-          <w:color w:val="auto"/>
-          <w:sz w:val="28"/>
-          <w:szCs w:val="28"/>
-        </w:rPr>
-      </w:pPr>
-    </w:p>
-    <w:p>
-      <w:pPr>
-        <w:pStyle w:val="Default"/>
-        <w:spacing w:before="240" w:after="240"/>
-        <w:jc w:val="center"/>
-        <w:rPr>
-          <w:rFonts w:ascii="Times New Roman" w:hAnsi="Times New Roman" w:cs="Times New Roman"/>
-          <w:caps/>
-          <w:color w:val="auto"/>
-          <w:sz w:val="28"/>
-          <w:szCs w:val="28"/>
-        </w:rPr>
-      </w:pPr>
-    </w:p>
-    <w:p>
-      <w:pPr>
-        <w:pStyle w:val="Default"/>
-        <w:spacing w:before="240" w:after="240"/>
-        <w:jc w:val="center"/>
-        <w:rPr>
-          <w:rFonts w:ascii="Times New Roman" w:hAnsi="Times New Roman" w:cs="Times New Roman"/>
-          <w:caps/>
-          <w:color w:val="auto"/>
-          <w:sz w:val="28"/>
-          <w:szCs w:val="28"/>
-        </w:rPr>
-      </w:pPr>
-    </w:p>
-    <w:p>
-      <w:pPr>
-        <w:pStyle w:val="Default"/>
-        <w:spacing w:before="240" w:after="240"/>
-        <w:jc w:val="center"/>
-        <w:rPr>
-          <w:rFonts w:ascii="Times New Roman" w:hAnsi="Times New Roman" w:cs="Times New Roman"/>
-          <w:caps/>
-          <w:color w:val="auto"/>
-          <w:sz w:val="28"/>
-          <w:szCs w:val="28"/>
-        </w:rPr>
-      </w:pPr>
-    </w:p>
-    <w:p>
-      <w:pPr>
-        <w:pStyle w:val="Default"/>
-        <w:spacing w:before="240" w:after="240"/>
-        <w:jc w:val="center"/>
-        <w:rPr>
-          <w:rFonts w:ascii="Times New Roman" w:hAnsi="Times New Roman" w:cs="Times New Roman"/>
-          <w:caps/>
-          <w:color w:val="auto"/>
-          <w:sz w:val="28"/>
-          <w:szCs w:val="28"/>
-        </w:rPr>
-      </w:pPr>
-    </w:p>
-    <w:p>
-      <w:pPr>
-        <w:pStyle w:val="Default"/>
-        <w:spacing w:before="240" w:after="240"/>
-        <w:jc w:val="center"/>
-        <w:rPr>
-          <w:rFonts w:ascii="Times New Roman" w:hAnsi="Times New Roman" w:cs="Times New Roman"/>
-          <w:caps/>
-          <w:color w:val="auto"/>
-          <w:sz w:val="28"/>
-          <w:szCs w:val="28"/>
-        </w:rPr>
-      </w:pPr>
-    </w:p>
-    <w:p>
-      <w:pPr>
-        <w:pStyle w:val="Default"/>
-        <w:spacing w:before="240" w:after="240"/>
-        <w:jc w:val="center"/>
-        <w:rPr>
-          <w:rFonts w:ascii="Times New Roman" w:hAnsi="Times New Roman" w:cs="Times New Roman"/>
-          <w:caps/>
-          <w:color w:val="auto"/>
-          <w:sz w:val="28"/>
-          <w:szCs w:val="28"/>
-        </w:rPr>
-      </w:pPr>
-    </w:p>
-    <w:p>
-      <w:pPr>
-        <w:pStyle w:val="Default"/>
-        <w:spacing w:before="240" w:after="240"/>
-        <w:jc w:val="center"/>
-        <w:rPr>
-          <w:rFonts w:ascii="Times New Roman" w:hAnsi="Times New Roman" w:cs="Times New Roman"/>
-          <w:caps/>
-          <w:color w:val="auto"/>
-          <w:sz w:val="28"/>
-          <w:szCs w:val="28"/>
-        </w:rPr>
-      </w:pPr>
-    </w:p>
-    <w:p>
-      <w:pPr>
-        <w:pStyle w:val="Default"/>
-        <w:spacing w:before="240" w:after="240"/>
-        <w:jc w:val="center"/>
-        <w:rPr>
-          <w:rFonts w:ascii="Times New Roman" w:hAnsi="Times New Roman" w:cs="Times New Roman"/>
-          <w:caps/>
-          <w:color w:val="auto"/>
-          <w:sz w:val="28"/>
-          <w:szCs w:val="28"/>
-        </w:rPr>
-      </w:pPr>
-    </w:p>
-    <w:p>
-      <w:pPr>
-        <w:pStyle w:val="Default"/>
-        <w:spacing w:before="240" w:after="240"/>
-        <w:jc w:val="center"/>
-        <w:rPr>
-          <w:rFonts w:ascii="Times New Roman" w:hAnsi="Times New Roman" w:cs="Times New Roman"/>
-          <w:caps/>
-          <w:color w:val="auto"/>
-          <w:sz w:val="28"/>
-          <w:szCs w:val="28"/>
-        </w:rPr>
-      </w:pPr>
-    </w:p>
-    <w:p>
-      <w:pPr>
-        <w:pStyle w:val="Default"/>
-        <w:spacing w:before="240" w:after="240"/>
-        <w:jc w:val="center"/>
-        <w:rPr>
-          <w:rFonts w:ascii="Times New Roman" w:hAnsi="Times New Roman" w:cs="Times New Roman"/>
-          <w:caps/>
-          <w:color w:val="auto"/>
-          <w:sz w:val="28"/>
-          <w:szCs w:val="28"/>
-        </w:rPr>
-      </w:pPr>
-    </w:p>
-    <w:p>
-      <w:pPr>
-        <w:pStyle w:val="Default"/>
-        <w:spacing w:before="240" w:after="240"/>
-        <w:jc w:val="center"/>
-        <w:rPr>
-          <w:rFonts w:ascii="Times New Roman" w:hAnsi="Times New Roman" w:cs="Times New Roman"/>
-          <w:caps/>
-          <w:color w:val="auto"/>
-          <w:sz w:val="28"/>
-          <w:szCs w:val="28"/>
-        </w:rPr>
-      </w:pPr>
       <w:r>
         <w:rPr>
           <w:rFonts w:ascii="Times New Roman" w:hAnsi="Times New Roman" w:cs="Times New Roman"/>
@@ -9943,7 +9615,7 @@
           <w:szCs w:val="28"/>
         </w:rPr>
         <w:pict>
-          <v:shape id="_x0000_i1026" type="#_x0000_t75" style="width:450.75pt;height:188.25pt">
+          <v:shape id="_x0000_i1026" type="#_x0000_t75" style="width:450pt;height:187.5pt">
             <v:imagedata r:id="rId12" o:title="DFD-L1"/>
           </v:shape>
         </w:pict>
@@ -9953,6 +9625,58 @@
       <w:pPr>
         <w:pStyle w:val="Default"/>
         <w:spacing w:before="240" w:after="240"/>
+        <w:rPr>
+          <w:rFonts w:ascii="Times New Roman" w:hAnsi="Times New Roman" w:cs="Times New Roman"/>
+          <w:caps/>
+          <w:color w:val="auto"/>
+          <w:sz w:val="28"/>
+          <w:szCs w:val="28"/>
+        </w:rPr>
+      </w:pPr>
+    </w:p>
+    <w:p>
+      <w:pPr>
+        <w:pStyle w:val="Default"/>
+        <w:spacing w:before="240" w:after="240"/>
+        <w:rPr>
+          <w:rFonts w:ascii="Times New Roman" w:hAnsi="Times New Roman" w:cs="Times New Roman"/>
+          <w:caps/>
+          <w:color w:val="auto"/>
+          <w:sz w:val="28"/>
+          <w:szCs w:val="28"/>
+        </w:rPr>
+      </w:pPr>
+    </w:p>
+    <w:p>
+      <w:pPr>
+        <w:pStyle w:val="Default"/>
+        <w:spacing w:before="240" w:after="240"/>
+        <w:rPr>
+          <w:rFonts w:ascii="Times New Roman" w:hAnsi="Times New Roman" w:cs="Times New Roman"/>
+          <w:caps/>
+          <w:color w:val="auto"/>
+          <w:sz w:val="28"/>
+          <w:szCs w:val="28"/>
+        </w:rPr>
+      </w:pPr>
+    </w:p>
+    <w:p>
+      <w:pPr>
+        <w:pStyle w:val="Default"/>
+        <w:spacing w:before="240" w:after="240"/>
+        <w:rPr>
+          <w:rFonts w:ascii="Times New Roman" w:hAnsi="Times New Roman" w:cs="Times New Roman"/>
+          <w:caps/>
+          <w:color w:val="auto"/>
+          <w:sz w:val="28"/>
+          <w:szCs w:val="28"/>
+        </w:rPr>
+      </w:pPr>
+    </w:p>
+    <w:p>
+      <w:pPr>
+        <w:pStyle w:val="Default"/>
+        <w:spacing w:before="240" w:after="240"/>
         <w:jc w:val="center"/>
         <w:rPr>
           <w:rFonts w:ascii="Times New Roman" w:hAnsi="Times New Roman" w:cs="Times New Roman"/>
@@ -9976,6 +9700,16 @@
           <w:szCs w:val="28"/>
         </w:rPr>
       </w:pPr>
+      <w:r>
+        <w:rPr>
+          <w:rFonts w:ascii="Times New Roman" w:hAnsi="Times New Roman" w:cs="Times New Roman"/>
+          <w:caps/>
+          <w:color w:val="auto"/>
+          <w:sz w:val="28"/>
+          <w:szCs w:val="28"/>
+        </w:rPr>
+        <w:t>DFD Level – 2</w:t>
+      </w:r>
     </w:p>
     <w:p>
       <w:pPr>
@@ -9995,162 +9729,6 @@
       <w:pPr>
         <w:pStyle w:val="Default"/>
         <w:spacing w:before="240" w:after="240"/>
-        <w:rPr>
-          <w:rFonts w:ascii="Times New Roman" w:hAnsi="Times New Roman" w:cs="Times New Roman"/>
-          <w:caps/>
-          <w:color w:val="auto"/>
-          <w:sz w:val="28"/>
-          <w:szCs w:val="28"/>
-        </w:rPr>
-      </w:pPr>
-    </w:p>
-    <w:p>
-      <w:pPr>
-        <w:pStyle w:val="Default"/>
-        <w:spacing w:before="240" w:after="240"/>
-        <w:rPr>
-          <w:rFonts w:ascii="Times New Roman" w:hAnsi="Times New Roman" w:cs="Times New Roman"/>
-          <w:caps/>
-          <w:color w:val="auto"/>
-          <w:sz w:val="28"/>
-          <w:szCs w:val="28"/>
-        </w:rPr>
-      </w:pPr>
-    </w:p>
-    <w:p>
-      <w:pPr>
-        <w:pStyle w:val="Default"/>
-        <w:spacing w:before="240" w:after="240"/>
-        <w:rPr>
-          <w:rFonts w:ascii="Times New Roman" w:hAnsi="Times New Roman" w:cs="Times New Roman"/>
-          <w:caps/>
-          <w:color w:val="auto"/>
-          <w:sz w:val="28"/>
-          <w:szCs w:val="28"/>
-        </w:rPr>
-      </w:pPr>
-    </w:p>
-    <w:p>
-      <w:pPr>
-        <w:pStyle w:val="Default"/>
-        <w:spacing w:before="240" w:after="240"/>
-        <w:rPr>
-          <w:rFonts w:ascii="Times New Roman" w:hAnsi="Times New Roman" w:cs="Times New Roman"/>
-          <w:caps/>
-          <w:color w:val="auto"/>
-          <w:sz w:val="28"/>
-          <w:szCs w:val="28"/>
-        </w:rPr>
-      </w:pPr>
-    </w:p>
-    <w:p>
-      <w:pPr>
-        <w:pStyle w:val="Default"/>
-        <w:spacing w:before="240" w:after="240"/>
-        <w:rPr>
-          <w:rFonts w:ascii="Times New Roman" w:hAnsi="Times New Roman" w:cs="Times New Roman"/>
-          <w:caps/>
-          <w:color w:val="auto"/>
-          <w:sz w:val="28"/>
-          <w:szCs w:val="28"/>
-        </w:rPr>
-      </w:pPr>
-    </w:p>
-    <w:p>
-      <w:pPr>
-        <w:pStyle w:val="Default"/>
-        <w:spacing w:before="240" w:after="240"/>
-        <w:rPr>
-          <w:rFonts w:ascii="Times New Roman" w:hAnsi="Times New Roman" w:cs="Times New Roman"/>
-          <w:caps/>
-          <w:color w:val="auto"/>
-          <w:sz w:val="28"/>
-          <w:szCs w:val="28"/>
-        </w:rPr>
-      </w:pPr>
-    </w:p>
-    <w:p>
-      <w:pPr>
-        <w:pStyle w:val="Default"/>
-        <w:spacing w:before="240" w:after="240"/>
-        <w:rPr>
-          <w:rFonts w:ascii="Times New Roman" w:hAnsi="Times New Roman" w:cs="Times New Roman"/>
-          <w:caps/>
-          <w:color w:val="auto"/>
-          <w:sz w:val="28"/>
-          <w:szCs w:val="28"/>
-        </w:rPr>
-      </w:pPr>
-    </w:p>
-    <w:p>
-      <w:pPr>
-        <w:pStyle w:val="Default"/>
-        <w:spacing w:before="240" w:after="240"/>
-        <w:rPr>
-          <w:rFonts w:ascii="Times New Roman" w:hAnsi="Times New Roman" w:cs="Times New Roman"/>
-          <w:caps/>
-          <w:color w:val="auto"/>
-          <w:sz w:val="28"/>
-          <w:szCs w:val="28"/>
-        </w:rPr>
-      </w:pPr>
-    </w:p>
-    <w:p>
-      <w:pPr>
-        <w:pStyle w:val="Default"/>
-        <w:spacing w:before="240" w:after="240"/>
-        <w:rPr>
-          <w:rFonts w:ascii="Times New Roman" w:hAnsi="Times New Roman" w:cs="Times New Roman"/>
-          <w:caps/>
-          <w:color w:val="auto"/>
-          <w:sz w:val="28"/>
-          <w:szCs w:val="28"/>
-        </w:rPr>
-      </w:pPr>
-    </w:p>
-    <w:p>
-      <w:pPr>
-        <w:pStyle w:val="Default"/>
-        <w:spacing w:before="240" w:after="240"/>
-        <w:rPr>
-          <w:rFonts w:ascii="Times New Roman" w:hAnsi="Times New Roman" w:cs="Times New Roman"/>
-          <w:caps/>
-          <w:color w:val="auto"/>
-          <w:sz w:val="28"/>
-          <w:szCs w:val="28"/>
-        </w:rPr>
-      </w:pPr>
-    </w:p>
-    <w:p>
-      <w:pPr>
-        <w:pStyle w:val="Default"/>
-        <w:spacing w:before="240" w:after="240"/>
-        <w:rPr>
-          <w:rFonts w:ascii="Times New Roman" w:hAnsi="Times New Roman" w:cs="Times New Roman"/>
-          <w:caps/>
-          <w:color w:val="auto"/>
-          <w:sz w:val="28"/>
-          <w:szCs w:val="28"/>
-        </w:rPr>
-      </w:pPr>
-    </w:p>
-    <w:p>
-      <w:pPr>
-        <w:pStyle w:val="Default"/>
-        <w:spacing w:before="240" w:after="240"/>
-        <w:rPr>
-          <w:rFonts w:ascii="Times New Roman" w:hAnsi="Times New Roman" w:cs="Times New Roman"/>
-          <w:caps/>
-          <w:color w:val="auto"/>
-          <w:sz w:val="28"/>
-          <w:szCs w:val="28"/>
-        </w:rPr>
-      </w:pPr>
-    </w:p>
-    <w:p>
-      <w:pPr>
-        <w:pStyle w:val="Default"/>
-        <w:spacing w:before="240" w:after="240"/>
         <w:jc w:val="center"/>
         <w:rPr>
           <w:rFonts w:ascii="Times New Roman" w:hAnsi="Times New Roman" w:cs="Times New Roman"/>
@@ -10160,59 +9738,6 @@
           <w:szCs w:val="28"/>
         </w:rPr>
       </w:pPr>
-    </w:p>
-    <w:p>
-      <w:pPr>
-        <w:pStyle w:val="Default"/>
-        <w:spacing w:before="240" w:after="240"/>
-        <w:jc w:val="center"/>
-        <w:rPr>
-          <w:rFonts w:ascii="Times New Roman" w:hAnsi="Times New Roman" w:cs="Times New Roman"/>
-          <w:caps/>
-          <w:color w:val="auto"/>
-          <w:sz w:val="28"/>
-          <w:szCs w:val="28"/>
-        </w:rPr>
-      </w:pPr>
-      <w:r>
-        <w:rPr>
-          <w:rFonts w:ascii="Times New Roman" w:hAnsi="Times New Roman" w:cs="Times New Roman"/>
-          <w:caps/>
-          <w:color w:val="auto"/>
-          <w:sz w:val="28"/>
-          <w:szCs w:val="28"/>
-        </w:rPr>
-        <w:lastRenderedPageBreak/>
-        <w:t>DFD Level – 2</w:t>
-      </w:r>
-    </w:p>
-    <w:p>
-      <w:pPr>
-        <w:pStyle w:val="Default"/>
-        <w:spacing w:before="240" w:after="240"/>
-        <w:jc w:val="center"/>
-        <w:rPr>
-          <w:rFonts w:ascii="Times New Roman" w:hAnsi="Times New Roman" w:cs="Times New Roman"/>
-          <w:caps/>
-          <w:color w:val="auto"/>
-          <w:sz w:val="28"/>
-          <w:szCs w:val="28"/>
-        </w:rPr>
-      </w:pPr>
-    </w:p>
-    <w:p>
-      <w:pPr>
-        <w:pStyle w:val="Default"/>
-        <w:spacing w:before="240" w:after="240"/>
-        <w:jc w:val="center"/>
-        <w:rPr>
-          <w:rFonts w:ascii="Times New Roman" w:hAnsi="Times New Roman" w:cs="Times New Roman"/>
-          <w:caps/>
-          <w:color w:val="auto"/>
-          <w:sz w:val="28"/>
-          <w:szCs w:val="28"/>
-        </w:rPr>
-      </w:pPr>
       <w:r>
         <w:rPr>
           <w:rFonts w:ascii="Times New Roman" w:hAnsi="Times New Roman" w:cs="Times New Roman"/>
@@ -10222,7 +9747,7 @@
           <w:szCs w:val="28"/>
         </w:rPr>
         <w:pict>
-          <v:shape id="_x0000_i1027" type="#_x0000_t75" style="width:451.5pt;height:185.25pt">
+          <v:shape id="_x0000_i1027" type="#_x0000_t75" style="width:451.5pt;height:184.5pt">
             <v:imagedata r:id="rId13" o:title="DFD-L2"/>
           </v:shape>
         </w:pict>
@@ -10245,201 +9770,6 @@
       <w:pPr>
         <w:pStyle w:val="Default"/>
         <w:spacing w:before="240" w:after="240"/>
-        <w:rPr>
-          <w:rFonts w:ascii="Times New Roman" w:hAnsi="Times New Roman" w:cs="Times New Roman"/>
-          <w:caps/>
-          <w:color w:val="auto"/>
-          <w:sz w:val="28"/>
-          <w:szCs w:val="28"/>
-        </w:rPr>
-      </w:pPr>
-    </w:p>
-    <w:p>
-      <w:pPr>
-        <w:pStyle w:val="Default"/>
-        <w:spacing w:before="240" w:after="240"/>
-        <w:rPr>
-          <w:rFonts w:ascii="Times New Roman" w:hAnsi="Times New Roman" w:cs="Times New Roman"/>
-          <w:caps/>
-          <w:color w:val="auto"/>
-          <w:sz w:val="28"/>
-          <w:szCs w:val="28"/>
-        </w:rPr>
-      </w:pPr>
-    </w:p>
-    <w:p>
-      <w:pPr>
-        <w:pStyle w:val="Default"/>
-        <w:spacing w:before="240" w:after="240"/>
-        <w:rPr>
-          <w:rFonts w:ascii="Times New Roman" w:hAnsi="Times New Roman" w:cs="Times New Roman"/>
-          <w:caps/>
-          <w:color w:val="auto"/>
-          <w:sz w:val="28"/>
-          <w:szCs w:val="28"/>
-        </w:rPr>
-      </w:pPr>
-    </w:p>
-    <w:p>
-      <w:pPr>
-        <w:pStyle w:val="Default"/>
-        <w:spacing w:before="240" w:after="240"/>
-        <w:rPr>
-          <w:rFonts w:ascii="Times New Roman" w:hAnsi="Times New Roman" w:cs="Times New Roman"/>
-          <w:caps/>
-          <w:color w:val="auto"/>
-          <w:sz w:val="28"/>
-          <w:szCs w:val="28"/>
-        </w:rPr>
-      </w:pPr>
-    </w:p>
-    <w:p>
-      <w:pPr>
-        <w:pStyle w:val="Default"/>
-        <w:spacing w:before="240" w:after="240"/>
-        <w:rPr>
-          <w:rFonts w:ascii="Times New Roman" w:hAnsi="Times New Roman" w:cs="Times New Roman"/>
-          <w:caps/>
-          <w:color w:val="auto"/>
-          <w:sz w:val="28"/>
-          <w:szCs w:val="28"/>
-        </w:rPr>
-      </w:pPr>
-    </w:p>
-    <w:p>
-      <w:pPr>
-        <w:pStyle w:val="Default"/>
-        <w:spacing w:before="240" w:after="240"/>
-        <w:rPr>
-          <w:rFonts w:ascii="Times New Roman" w:hAnsi="Times New Roman" w:cs="Times New Roman"/>
-          <w:caps/>
-          <w:color w:val="auto"/>
-          <w:sz w:val="28"/>
-          <w:szCs w:val="28"/>
-        </w:rPr>
-      </w:pPr>
-    </w:p>
-    <w:p>
-      <w:pPr>
-        <w:pStyle w:val="Default"/>
-        <w:spacing w:before="240" w:after="240"/>
-        <w:rPr>
-          <w:rFonts w:ascii="Times New Roman" w:hAnsi="Times New Roman" w:cs="Times New Roman"/>
-          <w:caps/>
-          <w:color w:val="auto"/>
-          <w:sz w:val="28"/>
-          <w:szCs w:val="28"/>
-        </w:rPr>
-      </w:pPr>
-    </w:p>
-    <w:p>
-      <w:pPr>
-        <w:pStyle w:val="Default"/>
-        <w:spacing w:before="240" w:after="240"/>
-        <w:rPr>
-          <w:rFonts w:ascii="Times New Roman" w:hAnsi="Times New Roman" w:cs="Times New Roman"/>
-          <w:caps/>
-          <w:color w:val="auto"/>
-          <w:sz w:val="28"/>
-          <w:szCs w:val="28"/>
-        </w:rPr>
-      </w:pPr>
-    </w:p>
-    <w:p>
-      <w:pPr>
-        <w:pStyle w:val="Default"/>
-        <w:spacing w:before="240" w:after="240"/>
-        <w:rPr>
-          <w:rFonts w:ascii="Times New Roman" w:hAnsi="Times New Roman" w:cs="Times New Roman"/>
-          <w:caps/>
-          <w:color w:val="auto"/>
-          <w:sz w:val="28"/>
-          <w:szCs w:val="28"/>
-        </w:rPr>
-      </w:pPr>
-    </w:p>
-    <w:p>
-      <w:pPr>
-        <w:pStyle w:val="Default"/>
-        <w:spacing w:before="240" w:after="240"/>
-        <w:rPr>
-          <w:rFonts w:ascii="Times New Roman" w:hAnsi="Times New Roman" w:cs="Times New Roman"/>
-          <w:caps/>
-          <w:color w:val="auto"/>
-          <w:sz w:val="28"/>
-          <w:szCs w:val="28"/>
-        </w:rPr>
-      </w:pPr>
-    </w:p>
-    <w:p>
-      <w:pPr>
-        <w:pStyle w:val="Default"/>
-        <w:spacing w:before="240" w:after="240"/>
-        <w:rPr>
-          <w:rFonts w:ascii="Times New Roman" w:hAnsi="Times New Roman" w:cs="Times New Roman"/>
-          <w:caps/>
-          <w:color w:val="auto"/>
-          <w:sz w:val="28"/>
-          <w:szCs w:val="28"/>
-        </w:rPr>
-      </w:pPr>
-    </w:p>
-    <w:p>
-      <w:pPr>
-        <w:pStyle w:val="Default"/>
-        <w:spacing w:before="240" w:after="240"/>
-        <w:rPr>
-          <w:rFonts w:ascii="Times New Roman" w:hAnsi="Times New Roman" w:cs="Times New Roman"/>
-          <w:caps/>
-          <w:color w:val="auto"/>
-          <w:sz w:val="28"/>
-          <w:szCs w:val="28"/>
-        </w:rPr>
-      </w:pPr>
-    </w:p>
-    <w:p>
-      <w:pPr>
-        <w:pStyle w:val="Default"/>
-        <w:spacing w:before="240" w:after="240"/>
-        <w:rPr>
-          <w:rFonts w:ascii="Times New Roman" w:hAnsi="Times New Roman" w:cs="Times New Roman"/>
-          <w:caps/>
-          <w:color w:val="auto"/>
-          <w:sz w:val="28"/>
-          <w:szCs w:val="28"/>
-        </w:rPr>
-      </w:pPr>
-    </w:p>
-    <w:p>
-      <w:pPr>
-        <w:pStyle w:val="Default"/>
-        <w:spacing w:before="240" w:after="240"/>
-        <w:rPr>
-          <w:rFonts w:ascii="Times New Roman" w:hAnsi="Times New Roman" w:cs="Times New Roman"/>
-          <w:caps/>
-          <w:color w:val="auto"/>
-          <w:sz w:val="28"/>
-          <w:szCs w:val="28"/>
-        </w:rPr>
-      </w:pPr>
-    </w:p>
-    <w:p>
-      <w:pPr>
-        <w:pStyle w:val="Default"/>
-        <w:spacing w:before="240" w:after="240"/>
-        <w:rPr>
-          <w:rFonts w:ascii="Times New Roman" w:hAnsi="Times New Roman" w:cs="Times New Roman"/>
-          <w:caps/>
-          <w:color w:val="auto"/>
-          <w:sz w:val="28"/>
-          <w:szCs w:val="28"/>
-        </w:rPr>
-      </w:pPr>
-    </w:p>
-    <w:p>
-      <w:pPr>
-        <w:pStyle w:val="Default"/>
-        <w:spacing w:before="240" w:after="240"/>
         <w:jc w:val="center"/>
         <w:rPr>
           <w:rFonts w:ascii="Times New Roman" w:hAnsi="Times New Roman" w:cs="Times New Roman"/>
@@ -10471,23 +9801,11 @@
           <w:sz w:val="28"/>
           <w:szCs w:val="28"/>
         </w:rPr>
+        <w:lastRenderedPageBreak/>
         <w:t>UML Class diagram</w:t>
       </w:r>
       <w:bookmarkStart w:id="0" w:name="_GoBack"/>
       <w:bookmarkEnd w:id="0"/>
-    </w:p>
-    <w:p>
-      <w:pPr>
-        <w:pStyle w:val="Default"/>
-        <w:spacing w:before="240" w:after="240"/>
-        <w:rPr>
-          <w:rFonts w:ascii="Times New Roman" w:hAnsi="Times New Roman" w:cs="Times New Roman"/>
-          <w:caps/>
-          <w:color w:val="auto"/>
-          <w:sz w:val="28"/>
-          <w:szCs w:val="28"/>
-        </w:rPr>
-      </w:pPr>
     </w:p>
     <w:p>
       <w:pPr>
@@ -10627,164 +9945,6 @@
       <w:pPr>
         <w:pStyle w:val="Default"/>
         <w:spacing w:before="240" w:after="240"/>
-        <w:rPr>
-          <w:rFonts w:ascii="Times New Roman" w:hAnsi="Times New Roman" w:cs="Times New Roman"/>
-          <w:caps/>
-          <w:color w:val="auto"/>
-          <w:sz w:val="28"/>
-          <w:szCs w:val="28"/>
-        </w:rPr>
-      </w:pPr>
-    </w:p>
-    <w:p>
-      <w:pPr>
-        <w:pStyle w:val="Default"/>
-        <w:spacing w:before="240" w:after="240"/>
-        <w:rPr>
-          <w:rFonts w:ascii="Times New Roman" w:hAnsi="Times New Roman" w:cs="Times New Roman"/>
-          <w:caps/>
-          <w:color w:val="auto"/>
-          <w:sz w:val="28"/>
-          <w:szCs w:val="28"/>
-        </w:rPr>
-      </w:pPr>
-    </w:p>
-    <w:p>
-      <w:pPr>
-        <w:pStyle w:val="Default"/>
-        <w:spacing w:before="240" w:after="240"/>
-        <w:rPr>
-          <w:rFonts w:ascii="Times New Roman" w:hAnsi="Times New Roman" w:cs="Times New Roman"/>
-          <w:caps/>
-          <w:color w:val="auto"/>
-          <w:sz w:val="28"/>
-          <w:szCs w:val="28"/>
-        </w:rPr>
-      </w:pPr>
-    </w:p>
-    <w:p>
-      <w:pPr>
-        <w:pStyle w:val="Default"/>
-        <w:spacing w:before="240" w:after="240"/>
-        <w:rPr>
-          <w:rFonts w:ascii="Times New Roman" w:hAnsi="Times New Roman" w:cs="Times New Roman"/>
-          <w:caps/>
-          <w:color w:val="auto"/>
-          <w:sz w:val="28"/>
-          <w:szCs w:val="28"/>
-        </w:rPr>
-      </w:pPr>
-    </w:p>
-    <w:p>
-      <w:pPr>
-        <w:pStyle w:val="Default"/>
-        <w:spacing w:before="240" w:after="240"/>
-        <w:rPr>
-          <w:rFonts w:ascii="Times New Roman" w:hAnsi="Times New Roman" w:cs="Times New Roman"/>
-          <w:caps/>
-          <w:color w:val="auto"/>
-          <w:sz w:val="28"/>
-          <w:szCs w:val="28"/>
-        </w:rPr>
-      </w:pPr>
-    </w:p>
-    <w:p>
-      <w:pPr>
-        <w:pStyle w:val="Default"/>
-        <w:spacing w:before="240" w:after="240"/>
-        <w:rPr>
-          <w:rFonts w:ascii="Times New Roman" w:hAnsi="Times New Roman" w:cs="Times New Roman"/>
-          <w:caps/>
-          <w:color w:val="auto"/>
-          <w:sz w:val="28"/>
-          <w:szCs w:val="28"/>
-        </w:rPr>
-      </w:pPr>
-    </w:p>
-    <w:p>
-      <w:pPr>
-        <w:pStyle w:val="Default"/>
-        <w:spacing w:before="240" w:after="240"/>
-        <w:rPr>
-          <w:rFonts w:ascii="Times New Roman" w:hAnsi="Times New Roman" w:cs="Times New Roman"/>
-          <w:caps/>
-          <w:color w:val="auto"/>
-          <w:sz w:val="28"/>
-          <w:szCs w:val="28"/>
-        </w:rPr>
-      </w:pPr>
-    </w:p>
-    <w:p>
-      <w:pPr>
-        <w:pStyle w:val="Default"/>
-        <w:spacing w:before="240" w:after="240"/>
-        <w:rPr>
-          <w:rFonts w:ascii="Times New Roman" w:hAnsi="Times New Roman" w:cs="Times New Roman"/>
-          <w:caps/>
-          <w:color w:val="auto"/>
-          <w:sz w:val="28"/>
-          <w:szCs w:val="28"/>
-        </w:rPr>
-      </w:pPr>
-    </w:p>
-    <w:p>
-      <w:pPr>
-        <w:pStyle w:val="Default"/>
-        <w:spacing w:before="240" w:after="240"/>
-        <w:rPr>
-          <w:rFonts w:ascii="Times New Roman" w:hAnsi="Times New Roman" w:cs="Times New Roman"/>
-          <w:caps/>
-          <w:color w:val="auto"/>
-          <w:sz w:val="28"/>
-          <w:szCs w:val="28"/>
-        </w:rPr>
-      </w:pPr>
-    </w:p>
-    <w:p>
-      <w:pPr>
-        <w:pStyle w:val="Default"/>
-        <w:spacing w:before="240" w:after="240"/>
-        <w:rPr>
-          <w:rFonts w:ascii="Times New Roman" w:hAnsi="Times New Roman" w:cs="Times New Roman"/>
-          <w:caps/>
-          <w:color w:val="auto"/>
-          <w:sz w:val="28"/>
-          <w:szCs w:val="28"/>
-        </w:rPr>
-      </w:pPr>
-    </w:p>
-    <w:p>
-      <w:pPr>
-        <w:pStyle w:val="Default"/>
-        <w:spacing w:before="240" w:after="240"/>
-        <w:jc w:val="center"/>
-        <w:rPr>
-          <w:rFonts w:ascii="Times New Roman" w:hAnsi="Times New Roman" w:cs="Times New Roman"/>
-          <w:caps/>
-          <w:color w:val="auto"/>
-          <w:sz w:val="28"/>
-          <w:szCs w:val="28"/>
-        </w:rPr>
-      </w:pPr>
-    </w:p>
-    <w:p>
-      <w:pPr>
-        <w:pStyle w:val="Default"/>
-        <w:spacing w:before="240" w:after="240"/>
-        <w:jc w:val="center"/>
-        <w:rPr>
-          <w:rFonts w:ascii="Times New Roman" w:hAnsi="Times New Roman" w:cs="Times New Roman"/>
-          <w:caps/>
-          <w:color w:val="auto"/>
-          <w:sz w:val="28"/>
-          <w:szCs w:val="28"/>
-        </w:rPr>
-      </w:pPr>
-    </w:p>
-    <w:p>
-      <w:pPr>
-        <w:pStyle w:val="Default"/>
-        <w:spacing w:before="240" w:after="240"/>
         <w:jc w:val="center"/>
         <w:rPr>
           <w:rFonts w:ascii="Times New Roman" w:hAnsi="Times New Roman" w:cs="Times New Roman"/>
@@ -10933,136 +10093,6 @@
       <w:pPr>
         <w:pStyle w:val="Default"/>
         <w:spacing w:before="240" w:after="240"/>
-        <w:rPr>
-          <w:rFonts w:ascii="Times New Roman" w:hAnsi="Times New Roman" w:cs="Times New Roman"/>
-          <w:caps/>
-          <w:color w:val="auto"/>
-          <w:sz w:val="28"/>
-          <w:szCs w:val="28"/>
-        </w:rPr>
-      </w:pPr>
-    </w:p>
-    <w:p>
-      <w:pPr>
-        <w:pStyle w:val="Default"/>
-        <w:spacing w:before="240" w:after="240"/>
-        <w:rPr>
-          <w:rFonts w:ascii="Times New Roman" w:hAnsi="Times New Roman" w:cs="Times New Roman"/>
-          <w:caps/>
-          <w:color w:val="auto"/>
-          <w:sz w:val="28"/>
-          <w:szCs w:val="28"/>
-        </w:rPr>
-      </w:pPr>
-    </w:p>
-    <w:p>
-      <w:pPr>
-        <w:pStyle w:val="Default"/>
-        <w:spacing w:before="240" w:after="240"/>
-        <w:rPr>
-          <w:rFonts w:ascii="Times New Roman" w:hAnsi="Times New Roman" w:cs="Times New Roman"/>
-          <w:caps/>
-          <w:color w:val="auto"/>
-          <w:sz w:val="28"/>
-          <w:szCs w:val="28"/>
-        </w:rPr>
-      </w:pPr>
-    </w:p>
-    <w:p>
-      <w:pPr>
-        <w:pStyle w:val="Default"/>
-        <w:spacing w:before="240" w:after="240"/>
-        <w:rPr>
-          <w:rFonts w:ascii="Times New Roman" w:hAnsi="Times New Roman" w:cs="Times New Roman"/>
-          <w:caps/>
-          <w:color w:val="auto"/>
-          <w:sz w:val="28"/>
-          <w:szCs w:val="28"/>
-        </w:rPr>
-      </w:pPr>
-    </w:p>
-    <w:p>
-      <w:pPr>
-        <w:pStyle w:val="Default"/>
-        <w:spacing w:before="240" w:after="240"/>
-        <w:rPr>
-          <w:rFonts w:ascii="Times New Roman" w:hAnsi="Times New Roman" w:cs="Times New Roman"/>
-          <w:caps/>
-          <w:color w:val="auto"/>
-          <w:sz w:val="28"/>
-          <w:szCs w:val="28"/>
-        </w:rPr>
-      </w:pPr>
-    </w:p>
-    <w:p>
-      <w:pPr>
-        <w:pStyle w:val="Default"/>
-        <w:spacing w:before="240" w:after="240"/>
-        <w:rPr>
-          <w:rFonts w:ascii="Times New Roman" w:hAnsi="Times New Roman" w:cs="Times New Roman"/>
-          <w:caps/>
-          <w:color w:val="auto"/>
-          <w:sz w:val="28"/>
-          <w:szCs w:val="28"/>
-        </w:rPr>
-      </w:pPr>
-    </w:p>
-    <w:p>
-      <w:pPr>
-        <w:pStyle w:val="Default"/>
-        <w:spacing w:before="240" w:after="240"/>
-        <w:rPr>
-          <w:rFonts w:ascii="Times New Roman" w:hAnsi="Times New Roman" w:cs="Times New Roman"/>
-          <w:caps/>
-          <w:color w:val="auto"/>
-          <w:sz w:val="28"/>
-          <w:szCs w:val="28"/>
-        </w:rPr>
-      </w:pPr>
-    </w:p>
-    <w:p>
-      <w:pPr>
-        <w:pStyle w:val="Default"/>
-        <w:spacing w:before="240" w:after="240"/>
-        <w:rPr>
-          <w:rFonts w:ascii="Times New Roman" w:hAnsi="Times New Roman" w:cs="Times New Roman"/>
-          <w:caps/>
-          <w:color w:val="auto"/>
-          <w:sz w:val="28"/>
-          <w:szCs w:val="28"/>
-        </w:rPr>
-      </w:pPr>
-    </w:p>
-    <w:p>
-      <w:pPr>
-        <w:pStyle w:val="Default"/>
-        <w:spacing w:before="240" w:after="240"/>
-        <w:rPr>
-          <w:rFonts w:ascii="Times New Roman" w:hAnsi="Times New Roman" w:cs="Times New Roman"/>
-          <w:caps/>
-          <w:color w:val="auto"/>
-          <w:sz w:val="28"/>
-          <w:szCs w:val="28"/>
-        </w:rPr>
-      </w:pPr>
-    </w:p>
-    <w:p>
-      <w:pPr>
-        <w:pStyle w:val="Default"/>
-        <w:spacing w:before="240" w:after="240"/>
-        <w:rPr>
-          <w:rFonts w:ascii="Times New Roman" w:hAnsi="Times New Roman" w:cs="Times New Roman"/>
-          <w:caps/>
-          <w:color w:val="auto"/>
-          <w:sz w:val="28"/>
-          <w:szCs w:val="28"/>
-        </w:rPr>
-      </w:pPr>
-    </w:p>
-    <w:p>
-      <w:pPr>
-        <w:pStyle w:val="Default"/>
-        <w:spacing w:before="240" w:after="240"/>
         <w:jc w:val="center"/>
         <w:rPr>
           <w:rFonts w:ascii="Times New Roman" w:hAnsi="Times New Roman" w:cs="Times New Roman"/>
@@ -11080,7 +10110,6 @@
           <w:sz w:val="28"/>
           <w:szCs w:val="28"/>
         </w:rPr>
-        <w:lastRenderedPageBreak/>
         <w:t>UML Use Case diagram</w:t>
       </w:r>
     </w:p>
@@ -11134,7 +10163,7 @@
           <w:szCs w:val="28"/>
         </w:rPr>
         <w:pict>
-          <v:shape id="_x0000_i1028" type="#_x0000_t75" style="width:368.25pt;height:583.5pt">
+          <v:shape id="_x0000_i1028" type="#_x0000_t75" style="width:369pt;height:583.5pt">
             <v:imagedata r:id="rId16" o:title="UML_UseCase_diagram_"/>
           </v:shape>
         </w:pict>
@@ -11195,6 +10224,20 @@
           <w:szCs w:val="28"/>
         </w:rPr>
       </w:pPr>
+    </w:p>
+    <w:p>
+      <w:pPr>
+        <w:pStyle w:val="Default"/>
+        <w:spacing w:before="240" w:after="240"/>
+        <w:jc w:val="center"/>
+        <w:rPr>
+          <w:rFonts w:ascii="Times New Roman" w:hAnsi="Times New Roman" w:cs="Times New Roman"/>
+          <w:caps/>
+          <w:color w:val="auto"/>
+          <w:sz w:val="28"/>
+          <w:szCs w:val="28"/>
+        </w:rPr>
+      </w:pPr>
       <w:r>
         <w:rPr>
           <w:rFonts w:ascii="Times New Roman" w:hAnsi="Times New Roman" w:cs="Times New Roman"/>
@@ -11219,20 +10262,6 @@
           <w:szCs w:val="28"/>
         </w:rPr>
       </w:pPr>
-    </w:p>
-    <w:p>
-      <w:pPr>
-        <w:pStyle w:val="Default"/>
-        <w:spacing w:before="240" w:after="240"/>
-        <w:jc w:val="center"/>
-        <w:rPr>
-          <w:rFonts w:ascii="Times New Roman" w:hAnsi="Times New Roman" w:cs="Times New Roman"/>
-          <w:caps/>
-          <w:color w:val="auto"/>
-          <w:sz w:val="28"/>
-          <w:szCs w:val="28"/>
-        </w:rPr>
-      </w:pPr>
       <w:r>
         <w:rPr>
           <w:rFonts w:ascii="Times New Roman" w:hAnsi="Times New Roman" w:cs="Times New Roman"/>
@@ -11242,7 +10271,7 @@
           <w:szCs w:val="28"/>
         </w:rPr>
         <w:pict>
-          <v:shape id="_x0000_i1029" type="#_x0000_t75" style="width:450.75pt;height:278.25pt">
+          <v:shape id="_x0000_i1029" type="#_x0000_t75" style="width:450pt;height:277.5pt">
             <v:imagedata r:id="rId17" o:title="UML_Sequence_diagram_"/>
           </v:shape>
         </w:pict>
@@ -11364,32 +10393,6 @@
       <w:pPr>
         <w:pStyle w:val="Default"/>
         <w:spacing w:before="240" w:after="240"/>
-        <w:rPr>
-          <w:rFonts w:ascii="Times New Roman" w:hAnsi="Times New Roman" w:cs="Times New Roman"/>
-          <w:caps/>
-          <w:color w:val="auto"/>
-          <w:sz w:val="28"/>
-          <w:szCs w:val="28"/>
-        </w:rPr>
-      </w:pPr>
-    </w:p>
-    <w:p>
-      <w:pPr>
-        <w:pStyle w:val="Default"/>
-        <w:spacing w:before="240" w:after="240"/>
-        <w:rPr>
-          <w:rFonts w:ascii="Times New Roman" w:hAnsi="Times New Roman" w:cs="Times New Roman"/>
-          <w:caps/>
-          <w:color w:val="auto"/>
-          <w:sz w:val="28"/>
-          <w:szCs w:val="28"/>
-        </w:rPr>
-      </w:pPr>
-    </w:p>
-    <w:p>
-      <w:pPr>
-        <w:pStyle w:val="Default"/>
-        <w:spacing w:before="240" w:after="240"/>
         <w:jc w:val="center"/>
         <w:rPr>
           <w:rFonts w:ascii="Times New Roman" w:hAnsi="Times New Roman" w:cs="Times New Roman"/>
@@ -11413,6 +10416,20 @@
           <w:szCs w:val="28"/>
         </w:rPr>
       </w:pPr>
+    </w:p>
+    <w:p>
+      <w:pPr>
+        <w:pStyle w:val="Default"/>
+        <w:spacing w:before="240" w:after="240"/>
+        <w:jc w:val="center"/>
+        <w:rPr>
+          <w:rFonts w:ascii="Times New Roman" w:hAnsi="Times New Roman" w:cs="Times New Roman"/>
+          <w:caps/>
+          <w:color w:val="auto"/>
+          <w:sz w:val="28"/>
+          <w:szCs w:val="28"/>
+        </w:rPr>
+      </w:pPr>
       <w:r>
         <w:rPr>
           <w:rFonts w:ascii="Times New Roman" w:hAnsi="Times New Roman" w:cs="Times New Roman"/>
@@ -11423,20 +10440,6 @@
         </w:rPr>
         <w:t>UML activity diagram</w:t>
       </w:r>
-    </w:p>
-    <w:p>
-      <w:pPr>
-        <w:pStyle w:val="Default"/>
-        <w:spacing w:before="240" w:after="240"/>
-        <w:jc w:val="center"/>
-        <w:rPr>
-          <w:rFonts w:ascii="Times New Roman" w:hAnsi="Times New Roman" w:cs="Times New Roman"/>
-          <w:caps/>
-          <w:color w:val="auto"/>
-          <w:sz w:val="28"/>
-          <w:szCs w:val="28"/>
-        </w:rPr>
-      </w:pPr>
     </w:p>
     <w:p>
       <w:pPr>
@@ -11476,8 +10479,8 @@
         </w:rPr>
         <w:drawing>
           <wp:inline distT="0" distB="0" distL="0" distR="0">
-            <wp:extent cx="5732145" cy="5324475"/>
-            <wp:effectExtent l="19050" t="0" r="1905" b="0"/>
+            <wp:extent cx="5353050" cy="4972342"/>
+            <wp:effectExtent l="19050" t="0" r="0" b="0"/>
             <wp:docPr id="2" name="Picture 1" descr="UML_activity_diagram_.png"/>
             <wp:cNvGraphicFramePr>
               <a:graphicFrameLocks xmlns:a="http://schemas.openxmlformats.org/drawingml/2006/main" noChangeAspect="1"/>
@@ -11498,7 +10501,7 @@
                   <pic:spPr>
                     <a:xfrm>
                       <a:off x="0" y="0"/>
-                      <a:ext cx="5732145" cy="5324475"/>
+                      <a:ext cx="5353497" cy="4972757"/>
                     </a:xfrm>
                     <a:prstGeom prst="rect">
                       <a:avLst/>
@@ -11580,6 +10583,19 @@
       <w:pPr>
         <w:pStyle w:val="Default"/>
         <w:spacing w:before="240" w:after="240"/>
+        <w:rPr>
+          <w:rFonts w:ascii="Times New Roman" w:hAnsi="Times New Roman" w:cs="Times New Roman"/>
+          <w:caps/>
+          <w:color w:val="auto"/>
+          <w:sz w:val="28"/>
+          <w:szCs w:val="28"/>
+        </w:rPr>
+      </w:pPr>
+    </w:p>
+    <w:p>
+      <w:pPr>
+        <w:pStyle w:val="Default"/>
+        <w:spacing w:before="240" w:after="240"/>
         <w:jc w:val="center"/>
         <w:rPr>
           <w:rFonts w:ascii="Times New Roman" w:hAnsi="Times New Roman" w:cs="Times New Roman"/>
@@ -11611,22 +10627,9 @@
           <w:sz w:val="28"/>
           <w:szCs w:val="28"/>
         </w:rPr>
+        <w:lastRenderedPageBreak/>
         <w:t>UML STATE CHART diagram</w:t>
       </w:r>
-    </w:p>
-    <w:p>
-      <w:pPr>
-        <w:pStyle w:val="Default"/>
-        <w:spacing w:before="240" w:after="240"/>
-        <w:jc w:val="center"/>
-        <w:rPr>
-          <w:rFonts w:ascii="Times New Roman" w:hAnsi="Times New Roman" w:cs="Times New Roman"/>
-          <w:caps/>
-          <w:color w:val="auto"/>
-          <w:sz w:val="28"/>
-          <w:szCs w:val="28"/>
-        </w:rPr>
-      </w:pPr>
     </w:p>
     <w:p>
       <w:pPr>
@@ -11701,9 +10704,2955 @@
         </w:drawing>
       </w:r>
     </w:p>
+    <w:p>
+      <w:pPr>
+        <w:pStyle w:val="Default"/>
+        <w:spacing w:before="240" w:after="240"/>
+        <w:rPr>
+          <w:rFonts w:ascii="Times New Roman" w:hAnsi="Times New Roman" w:cs="Times New Roman"/>
+          <w:caps/>
+          <w:color w:val="auto"/>
+          <w:sz w:val="28"/>
+          <w:szCs w:val="28"/>
+        </w:rPr>
+      </w:pPr>
+    </w:p>
+    <w:p>
+      <w:pPr>
+        <w:pStyle w:val="Default"/>
+        <w:spacing w:before="240" w:after="240"/>
+        <w:rPr>
+          <w:rFonts w:ascii="Times New Roman" w:hAnsi="Times New Roman" w:cs="Times New Roman"/>
+          <w:caps/>
+          <w:color w:val="auto"/>
+          <w:sz w:val="28"/>
+          <w:szCs w:val="28"/>
+        </w:rPr>
+      </w:pPr>
+    </w:p>
+    <w:p>
+      <w:pPr>
+        <w:pStyle w:val="Default"/>
+        <w:spacing w:before="240" w:after="240"/>
+        <w:jc w:val="center"/>
+        <w:rPr>
+          <w:rFonts w:ascii="Times New Roman" w:hAnsi="Times New Roman" w:cs="Times New Roman"/>
+          <w:caps/>
+          <w:color w:val="auto"/>
+          <w:sz w:val="28"/>
+          <w:szCs w:val="28"/>
+        </w:rPr>
+      </w:pPr>
+    </w:p>
+    <w:p>
+      <w:pPr>
+        <w:pStyle w:val="Default"/>
+        <w:spacing w:before="240" w:after="240"/>
+        <w:jc w:val="center"/>
+        <w:rPr>
+          <w:rFonts w:ascii="Times New Roman" w:hAnsi="Times New Roman" w:cs="Times New Roman"/>
+          <w:caps/>
+          <w:color w:val="auto"/>
+          <w:sz w:val="28"/>
+          <w:szCs w:val="28"/>
+        </w:rPr>
+      </w:pPr>
+      <w:r>
+        <w:rPr>
+          <w:rFonts w:ascii="Times New Roman" w:hAnsi="Times New Roman" w:cs="Times New Roman"/>
+          <w:caps/>
+          <w:color w:val="auto"/>
+          <w:sz w:val="28"/>
+          <w:szCs w:val="28"/>
+        </w:rPr>
+        <w:lastRenderedPageBreak/>
+        <w:t>UML COMPONENTS  diagram</w:t>
+      </w:r>
+    </w:p>
+    <w:p>
+      <w:pPr>
+        <w:pStyle w:val="Default"/>
+        <w:spacing w:before="240" w:after="240"/>
+        <w:jc w:val="center"/>
+        <w:rPr>
+          <w:rFonts w:ascii="Times New Roman" w:hAnsi="Times New Roman" w:cs="Times New Roman"/>
+          <w:caps/>
+          <w:color w:val="auto"/>
+          <w:sz w:val="28"/>
+          <w:szCs w:val="28"/>
+        </w:rPr>
+      </w:pPr>
+    </w:p>
+    <w:p>
+      <w:pPr>
+        <w:pStyle w:val="Default"/>
+        <w:spacing w:before="240" w:after="240"/>
+        <w:jc w:val="center"/>
+        <w:rPr>
+          <w:rFonts w:ascii="Times New Roman" w:hAnsi="Times New Roman" w:cs="Times New Roman"/>
+          <w:caps/>
+          <w:color w:val="auto"/>
+          <w:sz w:val="28"/>
+          <w:szCs w:val="28"/>
+        </w:rPr>
+      </w:pPr>
+    </w:p>
+    <w:p>
+      <w:pPr>
+        <w:pStyle w:val="Default"/>
+        <w:spacing w:before="240" w:after="240"/>
+        <w:jc w:val="center"/>
+        <w:rPr>
+          <w:rFonts w:ascii="Times New Roman" w:hAnsi="Times New Roman" w:cs="Times New Roman"/>
+          <w:caps/>
+          <w:color w:val="auto"/>
+          <w:sz w:val="28"/>
+          <w:szCs w:val="28"/>
+        </w:rPr>
+      </w:pPr>
+      <w:r>
+        <w:rPr>
+          <w:rFonts w:ascii="Times New Roman" w:hAnsi="Times New Roman" w:cs="Times New Roman"/>
+          <w:caps/>
+          <w:noProof/>
+          <w:color w:val="auto"/>
+          <w:sz w:val="28"/>
+          <w:szCs w:val="28"/>
+          <w:lang w:bidi="mr-IN"/>
+        </w:rPr>
+        <w:drawing>
+          <wp:inline distT="0" distB="0" distL="0" distR="0">
+            <wp:extent cx="5732145" cy="3801745"/>
+            <wp:effectExtent l="19050" t="0" r="1905" b="0"/>
+            <wp:docPr id="63" name="Picture 60" descr="UML_Components_diagram_.png"/>
+            <wp:cNvGraphicFramePr>
+              <a:graphicFrameLocks xmlns:a="http://schemas.openxmlformats.org/drawingml/2006/main" noChangeAspect="1"/>
+            </wp:cNvGraphicFramePr>
+            <a:graphic xmlns:a="http://schemas.openxmlformats.org/drawingml/2006/main">
+              <a:graphicData uri="http://schemas.openxmlformats.org/drawingml/2006/picture">
+                <pic:pic xmlns:pic="http://schemas.openxmlformats.org/drawingml/2006/picture">
+                  <pic:nvPicPr>
+                    <pic:cNvPr id="0" name="UML_Components_diagram_.png"/>
+                    <pic:cNvPicPr/>
+                  </pic:nvPicPr>
+                  <pic:blipFill>
+                    <a:blip r:embed="rId20"/>
+                    <a:stretch>
+                      <a:fillRect/>
+                    </a:stretch>
+                  </pic:blipFill>
+                  <pic:spPr>
+                    <a:xfrm>
+                      <a:off x="0" y="0"/>
+                      <a:ext cx="5732145" cy="3801745"/>
+                    </a:xfrm>
+                    <a:prstGeom prst="rect">
+                      <a:avLst/>
+                    </a:prstGeom>
+                  </pic:spPr>
+                </pic:pic>
+              </a:graphicData>
+            </a:graphic>
+          </wp:inline>
+        </w:drawing>
+      </w:r>
+    </w:p>
+    <w:p>
+      <w:pPr>
+        <w:pStyle w:val="Default"/>
+        <w:spacing w:before="240" w:after="240"/>
+        <w:rPr>
+          <w:rFonts w:ascii="Times New Roman" w:hAnsi="Times New Roman" w:cs="Times New Roman"/>
+          <w:caps/>
+          <w:color w:val="auto"/>
+          <w:sz w:val="28"/>
+          <w:szCs w:val="28"/>
+        </w:rPr>
+      </w:pPr>
+    </w:p>
+    <w:p>
+      <w:pPr>
+        <w:pStyle w:val="Default"/>
+        <w:spacing w:before="240" w:after="240"/>
+        <w:jc w:val="center"/>
+        <w:rPr>
+          <w:rFonts w:ascii="Times New Roman" w:hAnsi="Times New Roman" w:cs="Times New Roman"/>
+          <w:caps/>
+          <w:color w:val="auto"/>
+          <w:sz w:val="28"/>
+          <w:szCs w:val="28"/>
+        </w:rPr>
+      </w:pPr>
+      <w:r>
+        <w:rPr>
+          <w:rFonts w:ascii="Times New Roman" w:hAnsi="Times New Roman" w:cs="Times New Roman"/>
+          <w:caps/>
+          <w:color w:val="auto"/>
+          <w:sz w:val="28"/>
+          <w:szCs w:val="28"/>
+        </w:rPr>
+        <w:t>UML COLLABORATION  diagram</w:t>
+      </w:r>
+    </w:p>
+    <w:p>
+      <w:pPr>
+        <w:pStyle w:val="Default"/>
+        <w:spacing w:before="240" w:after="240"/>
+        <w:jc w:val="center"/>
+        <w:rPr>
+          <w:rFonts w:ascii="Times New Roman" w:hAnsi="Times New Roman" w:cs="Times New Roman"/>
+          <w:caps/>
+          <w:color w:val="auto"/>
+          <w:sz w:val="28"/>
+          <w:szCs w:val="28"/>
+        </w:rPr>
+      </w:pPr>
+    </w:p>
+    <w:p>
+      <w:pPr>
+        <w:pStyle w:val="Default"/>
+        <w:spacing w:before="240" w:after="240"/>
+        <w:jc w:val="center"/>
+        <w:rPr>
+          <w:rFonts w:ascii="Times New Roman" w:hAnsi="Times New Roman" w:cs="Times New Roman"/>
+          <w:caps/>
+          <w:color w:val="auto"/>
+          <w:sz w:val="28"/>
+          <w:szCs w:val="28"/>
+        </w:rPr>
+      </w:pPr>
+      <w:r>
+        <w:rPr>
+          <w:rFonts w:ascii="Times New Roman" w:hAnsi="Times New Roman" w:cs="Times New Roman"/>
+          <w:caps/>
+          <w:noProof/>
+          <w:color w:val="auto"/>
+          <w:sz w:val="28"/>
+          <w:szCs w:val="28"/>
+          <w:lang w:bidi="mr-IN"/>
+        </w:rPr>
+        <w:drawing>
+          <wp:inline distT="0" distB="0" distL="0" distR="0">
+            <wp:extent cx="5732145" cy="2534920"/>
+            <wp:effectExtent l="19050" t="0" r="1905" b="0"/>
+            <wp:docPr id="66" name="Picture 63" descr="UML_Collaboration_diagram_.png"/>
+            <wp:cNvGraphicFramePr>
+              <a:graphicFrameLocks xmlns:a="http://schemas.openxmlformats.org/drawingml/2006/main" noChangeAspect="1"/>
+            </wp:cNvGraphicFramePr>
+            <a:graphic xmlns:a="http://schemas.openxmlformats.org/drawingml/2006/main">
+              <a:graphicData uri="http://schemas.openxmlformats.org/drawingml/2006/picture">
+                <pic:pic xmlns:pic="http://schemas.openxmlformats.org/drawingml/2006/picture">
+                  <pic:nvPicPr>
+                    <pic:cNvPr id="0" name="UML_Collaboration_diagram_.png"/>
+                    <pic:cNvPicPr/>
+                  </pic:nvPicPr>
+                  <pic:blipFill>
+                    <a:blip r:embed="rId21"/>
+                    <a:stretch>
+                      <a:fillRect/>
+                    </a:stretch>
+                  </pic:blipFill>
+                  <pic:spPr>
+                    <a:xfrm>
+                      <a:off x="0" y="0"/>
+                      <a:ext cx="5732145" cy="2534920"/>
+                    </a:xfrm>
+                    <a:prstGeom prst="rect">
+                      <a:avLst/>
+                    </a:prstGeom>
+                  </pic:spPr>
+                </pic:pic>
+              </a:graphicData>
+            </a:graphic>
+          </wp:inline>
+        </w:drawing>
+      </w:r>
+    </w:p>
+    <w:p>
+      <w:pPr>
+        <w:pStyle w:val="Default"/>
+        <w:spacing w:before="240" w:after="240"/>
+        <w:rPr>
+          <w:rFonts w:ascii="Times New Roman" w:hAnsi="Times New Roman" w:cs="Times New Roman"/>
+          <w:caps/>
+          <w:color w:val="auto"/>
+          <w:sz w:val="28"/>
+          <w:szCs w:val="28"/>
+        </w:rPr>
+      </w:pPr>
+    </w:p>
+    <w:p>
+      <w:pPr>
+        <w:pStyle w:val="Default"/>
+        <w:spacing w:before="240" w:after="240"/>
+        <w:rPr>
+          <w:rFonts w:ascii="Times New Roman" w:hAnsi="Times New Roman" w:cs="Times New Roman"/>
+          <w:caps/>
+          <w:color w:val="auto"/>
+          <w:sz w:val="28"/>
+          <w:szCs w:val="28"/>
+        </w:rPr>
+      </w:pPr>
+      <w:r>
+        <w:rPr>
+          <w:rFonts w:ascii="Times New Roman" w:hAnsi="Times New Roman" w:cs="Times New Roman"/>
+          <w:caps/>
+          <w:color w:val="auto"/>
+          <w:sz w:val="28"/>
+          <w:szCs w:val="28"/>
+        </w:rPr>
+        <w:t>SYSTEM CONSTRAINTS :</w:t>
+      </w:r>
+    </w:p>
+    <w:p>
+      <w:pPr>
+        <w:pStyle w:val="Default"/>
+        <w:spacing w:before="240" w:after="240"/>
+        <w:rPr>
+          <w:rFonts w:ascii="Times New Roman" w:hAnsi="Times New Roman" w:cs="Times New Roman"/>
+          <w:caps/>
+          <w:color w:val="auto"/>
+          <w:sz w:val="28"/>
+          <w:szCs w:val="28"/>
+        </w:rPr>
+      </w:pPr>
+    </w:p>
+    <w:p>
+      <w:pPr>
+        <w:pStyle w:val="Default"/>
+        <w:spacing w:before="240" w:after="240"/>
+        <w:rPr>
+          <w:rFonts w:ascii="Times New Roman" w:hAnsi="Times New Roman" w:cs="Times New Roman"/>
+          <w:caps/>
+          <w:color w:val="auto"/>
+          <w:sz w:val="28"/>
+          <w:szCs w:val="28"/>
+        </w:rPr>
+      </w:pPr>
+    </w:p>
+    <w:p>
+      <w:pPr>
+        <w:pStyle w:val="Default"/>
+        <w:spacing w:before="240" w:after="240"/>
+        <w:rPr>
+          <w:rFonts w:ascii="Times New Roman" w:hAnsi="Times New Roman" w:cs="Times New Roman"/>
+          <w:caps/>
+          <w:color w:val="auto"/>
+          <w:sz w:val="28"/>
+          <w:szCs w:val="28"/>
+        </w:rPr>
+      </w:pPr>
+    </w:p>
+    <w:p>
+      <w:pPr>
+        <w:pStyle w:val="Default"/>
+        <w:spacing w:before="240" w:after="240"/>
+        <w:rPr>
+          <w:rFonts w:ascii="Times New Roman" w:hAnsi="Times New Roman" w:cs="Times New Roman"/>
+          <w:caps/>
+          <w:color w:val="auto"/>
+          <w:sz w:val="28"/>
+          <w:szCs w:val="28"/>
+        </w:rPr>
+      </w:pPr>
+      <w:r>
+        <w:rPr>
+          <w:rFonts w:ascii="Times New Roman" w:hAnsi="Times New Roman" w:cs="Times New Roman"/>
+          <w:caps/>
+          <w:noProof/>
+          <w:color w:val="auto"/>
+          <w:sz w:val="28"/>
+          <w:szCs w:val="28"/>
+          <w:lang w:bidi="mr-IN"/>
+        </w:rPr>
+        <w:drawing>
+          <wp:inline distT="0" distB="0" distL="0" distR="0">
+            <wp:extent cx="5732145" cy="1552575"/>
+            <wp:effectExtent l="19050" t="0" r="1905" b="0"/>
+            <wp:docPr id="19" name="Picture 18" descr="login_DD.png"/>
+            <wp:cNvGraphicFramePr>
+              <a:graphicFrameLocks xmlns:a="http://schemas.openxmlformats.org/drawingml/2006/main" noChangeAspect="1"/>
+            </wp:cNvGraphicFramePr>
+            <a:graphic xmlns:a="http://schemas.openxmlformats.org/drawingml/2006/main">
+              <a:graphicData uri="http://schemas.openxmlformats.org/drawingml/2006/picture">
+                <pic:pic xmlns:pic="http://schemas.openxmlformats.org/drawingml/2006/picture">
+                  <pic:nvPicPr>
+                    <pic:cNvPr id="0" name="login_DD.png"/>
+                    <pic:cNvPicPr/>
+                  </pic:nvPicPr>
+                  <pic:blipFill>
+                    <a:blip r:embed="rId22"/>
+                    <a:stretch>
+                      <a:fillRect/>
+                    </a:stretch>
+                  </pic:blipFill>
+                  <pic:spPr>
+                    <a:xfrm>
+                      <a:off x="0" y="0"/>
+                      <a:ext cx="5732145" cy="1552575"/>
+                    </a:xfrm>
+                    <a:prstGeom prst="rect">
+                      <a:avLst/>
+                    </a:prstGeom>
+                  </pic:spPr>
+                </pic:pic>
+              </a:graphicData>
+            </a:graphic>
+          </wp:inline>
+        </w:drawing>
+      </w:r>
+    </w:p>
+    <w:p>
+      <w:pPr>
+        <w:pStyle w:val="Default"/>
+        <w:spacing w:before="240" w:after="240"/>
+        <w:rPr>
+          <w:rFonts w:ascii="Times New Roman" w:hAnsi="Times New Roman" w:cs="Times New Roman"/>
+          <w:caps/>
+          <w:color w:val="auto"/>
+          <w:sz w:val="28"/>
+          <w:szCs w:val="28"/>
+        </w:rPr>
+      </w:pPr>
+    </w:p>
+    <w:p>
+      <w:pPr>
+        <w:pStyle w:val="Default"/>
+        <w:spacing w:before="240" w:after="240"/>
+        <w:rPr>
+          <w:rFonts w:ascii="Times New Roman" w:hAnsi="Times New Roman" w:cs="Times New Roman"/>
+          <w:caps/>
+          <w:color w:val="auto"/>
+          <w:sz w:val="28"/>
+          <w:szCs w:val="28"/>
+        </w:rPr>
+      </w:pPr>
+    </w:p>
+    <w:p>
+      <w:pPr>
+        <w:pStyle w:val="Default"/>
+        <w:spacing w:before="240" w:after="240"/>
+        <w:rPr>
+          <w:rFonts w:ascii="Times New Roman" w:hAnsi="Times New Roman" w:cs="Times New Roman"/>
+          <w:caps/>
+          <w:color w:val="auto"/>
+          <w:sz w:val="28"/>
+          <w:szCs w:val="28"/>
+        </w:rPr>
+      </w:pPr>
+    </w:p>
+    <w:p>
+      <w:pPr>
+        <w:pStyle w:val="Default"/>
+        <w:spacing w:before="240" w:after="240"/>
+        <w:rPr>
+          <w:rFonts w:ascii="Times New Roman" w:hAnsi="Times New Roman" w:cs="Times New Roman"/>
+          <w:caps/>
+          <w:color w:val="auto"/>
+          <w:sz w:val="28"/>
+          <w:szCs w:val="28"/>
+        </w:rPr>
+      </w:pPr>
+      <w:r>
+        <w:rPr>
+          <w:rFonts w:ascii="Times New Roman" w:hAnsi="Times New Roman" w:cs="Times New Roman"/>
+          <w:caps/>
+          <w:noProof/>
+          <w:color w:val="auto"/>
+          <w:sz w:val="28"/>
+          <w:szCs w:val="28"/>
+          <w:lang w:bidi="mr-IN"/>
+        </w:rPr>
+        <w:drawing>
+          <wp:inline distT="0" distB="0" distL="0" distR="0">
+            <wp:extent cx="5732145" cy="2369820"/>
+            <wp:effectExtent l="19050" t="0" r="1905" b="0"/>
+            <wp:docPr id="20" name="Picture 19" descr="service_provider_DD.png"/>
+            <wp:cNvGraphicFramePr>
+              <a:graphicFrameLocks xmlns:a="http://schemas.openxmlformats.org/drawingml/2006/main" noChangeAspect="1"/>
+            </wp:cNvGraphicFramePr>
+            <a:graphic xmlns:a="http://schemas.openxmlformats.org/drawingml/2006/main">
+              <a:graphicData uri="http://schemas.openxmlformats.org/drawingml/2006/picture">
+                <pic:pic xmlns:pic="http://schemas.openxmlformats.org/drawingml/2006/picture">
+                  <pic:nvPicPr>
+                    <pic:cNvPr id="0" name="service_provider_DD.png"/>
+                    <pic:cNvPicPr/>
+                  </pic:nvPicPr>
+                  <pic:blipFill>
+                    <a:blip r:embed="rId23"/>
+                    <a:stretch>
+                      <a:fillRect/>
+                    </a:stretch>
+                  </pic:blipFill>
+                  <pic:spPr>
+                    <a:xfrm>
+                      <a:off x="0" y="0"/>
+                      <a:ext cx="5732145" cy="2369820"/>
+                    </a:xfrm>
+                    <a:prstGeom prst="rect">
+                      <a:avLst/>
+                    </a:prstGeom>
+                  </pic:spPr>
+                </pic:pic>
+              </a:graphicData>
+            </a:graphic>
+          </wp:inline>
+        </w:drawing>
+      </w:r>
+    </w:p>
+    <w:p>
+      <w:pPr>
+        <w:pStyle w:val="Default"/>
+        <w:spacing w:before="240" w:after="240"/>
+        <w:rPr>
+          <w:rFonts w:ascii="Times New Roman" w:hAnsi="Times New Roman" w:cs="Times New Roman"/>
+          <w:caps/>
+          <w:color w:val="auto"/>
+          <w:sz w:val="28"/>
+          <w:szCs w:val="28"/>
+        </w:rPr>
+      </w:pPr>
+    </w:p>
+    <w:p>
+      <w:pPr>
+        <w:pStyle w:val="Default"/>
+        <w:spacing w:before="240" w:after="240"/>
+        <w:rPr>
+          <w:rFonts w:ascii="Times New Roman" w:hAnsi="Times New Roman" w:cs="Times New Roman"/>
+          <w:caps/>
+          <w:color w:val="auto"/>
+          <w:sz w:val="28"/>
+          <w:szCs w:val="28"/>
+        </w:rPr>
+      </w:pPr>
+    </w:p>
+    <w:p>
+      <w:pPr>
+        <w:pStyle w:val="Default"/>
+        <w:spacing w:before="240" w:after="240"/>
+        <w:rPr>
+          <w:rFonts w:ascii="Times New Roman" w:hAnsi="Times New Roman" w:cs="Times New Roman"/>
+          <w:caps/>
+          <w:color w:val="auto"/>
+          <w:sz w:val="28"/>
+          <w:szCs w:val="28"/>
+        </w:rPr>
+      </w:pPr>
+    </w:p>
+    <w:p>
+      <w:pPr>
+        <w:pStyle w:val="Default"/>
+        <w:spacing w:before="240" w:after="240"/>
+        <w:rPr>
+          <w:rFonts w:ascii="Times New Roman" w:hAnsi="Times New Roman" w:cs="Times New Roman"/>
+          <w:caps/>
+          <w:color w:val="auto"/>
+          <w:sz w:val="28"/>
+          <w:szCs w:val="28"/>
+        </w:rPr>
+      </w:pPr>
+    </w:p>
+    <w:p>
+      <w:pPr>
+        <w:pStyle w:val="Default"/>
+        <w:spacing w:before="240" w:after="240"/>
+        <w:rPr>
+          <w:rFonts w:ascii="Times New Roman" w:hAnsi="Times New Roman" w:cs="Times New Roman"/>
+          <w:caps/>
+          <w:color w:val="auto"/>
+          <w:sz w:val="28"/>
+          <w:szCs w:val="28"/>
+        </w:rPr>
+      </w:pPr>
+    </w:p>
+    <w:p>
+      <w:pPr>
+        <w:pStyle w:val="Default"/>
+        <w:spacing w:before="240" w:after="240"/>
+        <w:rPr>
+          <w:rFonts w:ascii="Times New Roman" w:hAnsi="Times New Roman" w:cs="Times New Roman"/>
+          <w:caps/>
+          <w:color w:val="auto"/>
+          <w:sz w:val="28"/>
+          <w:szCs w:val="28"/>
+        </w:rPr>
+      </w:pPr>
+    </w:p>
+    <w:p>
+      <w:pPr>
+        <w:pStyle w:val="Default"/>
+        <w:spacing w:before="240" w:after="240"/>
+        <w:rPr>
+          <w:rFonts w:ascii="Times New Roman" w:hAnsi="Times New Roman" w:cs="Times New Roman"/>
+          <w:caps/>
+          <w:color w:val="auto"/>
+          <w:sz w:val="28"/>
+          <w:szCs w:val="28"/>
+        </w:rPr>
+      </w:pPr>
+    </w:p>
+    <w:p>
+      <w:pPr>
+        <w:pStyle w:val="Default"/>
+        <w:spacing w:before="240" w:after="240"/>
+        <w:rPr>
+          <w:rFonts w:ascii="Times New Roman" w:hAnsi="Times New Roman" w:cs="Times New Roman"/>
+          <w:caps/>
+          <w:color w:val="auto"/>
+          <w:sz w:val="28"/>
+          <w:szCs w:val="28"/>
+        </w:rPr>
+      </w:pPr>
+    </w:p>
+    <w:p>
+      <w:pPr>
+        <w:pStyle w:val="Default"/>
+        <w:spacing w:before="240" w:after="240"/>
+        <w:rPr>
+          <w:rFonts w:ascii="Times New Roman" w:hAnsi="Times New Roman" w:cs="Times New Roman"/>
+          <w:caps/>
+          <w:color w:val="auto"/>
+          <w:sz w:val="28"/>
+          <w:szCs w:val="28"/>
+        </w:rPr>
+      </w:pPr>
+    </w:p>
+    <w:p>
+      <w:pPr>
+        <w:pStyle w:val="Default"/>
+        <w:spacing w:before="240" w:after="240"/>
+        <w:rPr>
+          <w:rFonts w:ascii="Times New Roman" w:hAnsi="Times New Roman" w:cs="Times New Roman"/>
+          <w:caps/>
+          <w:color w:val="auto"/>
+          <w:sz w:val="28"/>
+          <w:szCs w:val="28"/>
+        </w:rPr>
+      </w:pPr>
+      <w:r>
+        <w:rPr>
+          <w:rFonts w:ascii="Times New Roman" w:hAnsi="Times New Roman" w:cs="Times New Roman"/>
+          <w:caps/>
+          <w:noProof/>
+          <w:color w:val="auto"/>
+          <w:sz w:val="28"/>
+          <w:szCs w:val="28"/>
+          <w:lang w:bidi="mr-IN"/>
+        </w:rPr>
+        <w:drawing>
+          <wp:inline distT="0" distB="0" distL="0" distR="0">
+            <wp:extent cx="5732145" cy="2369185"/>
+            <wp:effectExtent l="19050" t="0" r="1905" b="0"/>
+            <wp:docPr id="24" name="Picture 20" descr="services_DD.png"/>
+            <wp:cNvGraphicFramePr>
+              <a:graphicFrameLocks xmlns:a="http://schemas.openxmlformats.org/drawingml/2006/main" noChangeAspect="1"/>
+            </wp:cNvGraphicFramePr>
+            <a:graphic xmlns:a="http://schemas.openxmlformats.org/drawingml/2006/main">
+              <a:graphicData uri="http://schemas.openxmlformats.org/drawingml/2006/picture">
+                <pic:pic xmlns:pic="http://schemas.openxmlformats.org/drawingml/2006/picture">
+                  <pic:nvPicPr>
+                    <pic:cNvPr id="0" name="services_DD.png"/>
+                    <pic:cNvPicPr/>
+                  </pic:nvPicPr>
+                  <pic:blipFill>
+                    <a:blip r:embed="rId24"/>
+                    <a:stretch>
+                      <a:fillRect/>
+                    </a:stretch>
+                  </pic:blipFill>
+                  <pic:spPr>
+                    <a:xfrm>
+                      <a:off x="0" y="0"/>
+                      <a:ext cx="5732145" cy="2369185"/>
+                    </a:xfrm>
+                    <a:prstGeom prst="rect">
+                      <a:avLst/>
+                    </a:prstGeom>
+                  </pic:spPr>
+                </pic:pic>
+              </a:graphicData>
+            </a:graphic>
+          </wp:inline>
+        </w:drawing>
+      </w:r>
+    </w:p>
+    <w:p>
+      <w:pPr>
+        <w:pStyle w:val="Default"/>
+        <w:spacing w:before="240" w:after="240"/>
+        <w:rPr>
+          <w:rFonts w:ascii="Times New Roman" w:hAnsi="Times New Roman" w:cs="Times New Roman"/>
+          <w:caps/>
+          <w:color w:val="auto"/>
+          <w:sz w:val="28"/>
+          <w:szCs w:val="28"/>
+        </w:rPr>
+      </w:pPr>
+    </w:p>
+    <w:p>
+      <w:pPr>
+        <w:pStyle w:val="Default"/>
+        <w:spacing w:before="240" w:after="240"/>
+        <w:rPr>
+          <w:rFonts w:ascii="Times New Roman" w:hAnsi="Times New Roman" w:cs="Times New Roman"/>
+          <w:caps/>
+          <w:color w:val="auto"/>
+          <w:sz w:val="28"/>
+          <w:szCs w:val="28"/>
+        </w:rPr>
+      </w:pPr>
+    </w:p>
+    <w:p>
+      <w:pPr>
+        <w:pStyle w:val="Default"/>
+        <w:spacing w:before="240" w:after="240"/>
+        <w:rPr>
+          <w:rFonts w:ascii="Times New Roman" w:hAnsi="Times New Roman" w:cs="Times New Roman"/>
+          <w:caps/>
+          <w:color w:val="auto"/>
+          <w:sz w:val="28"/>
+          <w:szCs w:val="28"/>
+        </w:rPr>
+      </w:pPr>
+    </w:p>
+    <w:p>
+      <w:pPr>
+        <w:pStyle w:val="Default"/>
+        <w:spacing w:before="240" w:after="240"/>
+        <w:rPr>
+          <w:rFonts w:ascii="Times New Roman" w:hAnsi="Times New Roman" w:cs="Times New Roman"/>
+          <w:caps/>
+          <w:color w:val="auto"/>
+          <w:sz w:val="28"/>
+          <w:szCs w:val="28"/>
+        </w:rPr>
+      </w:pPr>
+      <w:r>
+        <w:rPr>
+          <w:rFonts w:ascii="Times New Roman" w:hAnsi="Times New Roman" w:cs="Times New Roman"/>
+          <w:caps/>
+          <w:noProof/>
+          <w:color w:val="auto"/>
+          <w:sz w:val="28"/>
+          <w:szCs w:val="28"/>
+          <w:lang w:bidi="mr-IN"/>
+        </w:rPr>
+        <w:drawing>
+          <wp:inline distT="0" distB="0" distL="0" distR="0">
+            <wp:extent cx="5732145" cy="1407160"/>
+            <wp:effectExtent l="19050" t="0" r="1905" b="0"/>
+            <wp:docPr id="23" name="Picture 21" descr="users_DD.png"/>
+            <wp:cNvGraphicFramePr>
+              <a:graphicFrameLocks xmlns:a="http://schemas.openxmlformats.org/drawingml/2006/main" noChangeAspect="1"/>
+            </wp:cNvGraphicFramePr>
+            <a:graphic xmlns:a="http://schemas.openxmlformats.org/drawingml/2006/main">
+              <a:graphicData uri="http://schemas.openxmlformats.org/drawingml/2006/picture">
+                <pic:pic xmlns:pic="http://schemas.openxmlformats.org/drawingml/2006/picture">
+                  <pic:nvPicPr>
+                    <pic:cNvPr id="0" name="users_DD.png"/>
+                    <pic:cNvPicPr/>
+                  </pic:nvPicPr>
+                  <pic:blipFill>
+                    <a:blip r:embed="rId25"/>
+                    <a:stretch>
+                      <a:fillRect/>
+                    </a:stretch>
+                  </pic:blipFill>
+                  <pic:spPr>
+                    <a:xfrm>
+                      <a:off x="0" y="0"/>
+                      <a:ext cx="5732145" cy="1407160"/>
+                    </a:xfrm>
+                    <a:prstGeom prst="rect">
+                      <a:avLst/>
+                    </a:prstGeom>
+                  </pic:spPr>
+                </pic:pic>
+              </a:graphicData>
+            </a:graphic>
+          </wp:inline>
+        </w:drawing>
+      </w:r>
+    </w:p>
+    <w:p>
+      <w:pPr>
+        <w:pStyle w:val="Default"/>
+        <w:spacing w:before="240" w:after="240"/>
+        <w:rPr>
+          <w:rFonts w:ascii="Times New Roman" w:hAnsi="Times New Roman" w:cs="Times New Roman"/>
+          <w:caps/>
+          <w:color w:val="auto"/>
+          <w:sz w:val="28"/>
+          <w:szCs w:val="28"/>
+        </w:rPr>
+      </w:pPr>
+    </w:p>
+    <w:p>
+      <w:pPr>
+        <w:pStyle w:val="Default"/>
+        <w:spacing w:before="240" w:after="240"/>
+        <w:rPr>
+          <w:rFonts w:ascii="Times New Roman" w:hAnsi="Times New Roman" w:cs="Times New Roman"/>
+          <w:caps/>
+          <w:color w:val="auto"/>
+          <w:sz w:val="28"/>
+          <w:szCs w:val="28"/>
+        </w:rPr>
+      </w:pPr>
+    </w:p>
+    <w:p>
+      <w:pPr>
+        <w:pStyle w:val="Default"/>
+        <w:spacing w:before="240" w:after="240"/>
+        <w:rPr>
+          <w:rFonts w:ascii="Times New Roman" w:hAnsi="Times New Roman" w:cs="Times New Roman"/>
+          <w:caps/>
+          <w:color w:val="auto"/>
+          <w:sz w:val="28"/>
+          <w:szCs w:val="28"/>
+        </w:rPr>
+      </w:pPr>
+    </w:p>
+    <w:p>
+      <w:pPr>
+        <w:pStyle w:val="Default"/>
+        <w:spacing w:before="240" w:after="240"/>
+        <w:rPr>
+          <w:rFonts w:ascii="Times New Roman" w:hAnsi="Times New Roman" w:cs="Times New Roman"/>
+          <w:caps/>
+          <w:color w:val="auto"/>
+          <w:sz w:val="28"/>
+          <w:szCs w:val="28"/>
+        </w:rPr>
+      </w:pPr>
+    </w:p>
+    <w:p>
+      <w:pPr>
+        <w:pStyle w:val="Default"/>
+        <w:spacing w:before="240" w:after="240"/>
+        <w:rPr>
+          <w:rFonts w:ascii="Times New Roman" w:hAnsi="Times New Roman" w:cs="Times New Roman"/>
+          <w:caps/>
+          <w:color w:val="auto"/>
+          <w:sz w:val="28"/>
+          <w:szCs w:val="28"/>
+        </w:rPr>
+      </w:pPr>
+    </w:p>
+    <w:p>
+      <w:pPr>
+        <w:pStyle w:val="Default"/>
+        <w:spacing w:before="240" w:after="240"/>
+        <w:rPr>
+          <w:rFonts w:ascii="Times New Roman" w:hAnsi="Times New Roman" w:cs="Times New Roman"/>
+          <w:caps/>
+          <w:color w:val="auto"/>
+          <w:sz w:val="28"/>
+          <w:szCs w:val="28"/>
+        </w:rPr>
+      </w:pPr>
+      <w:r>
+        <w:rPr>
+          <w:rFonts w:ascii="Times New Roman" w:hAnsi="Times New Roman" w:cs="Times New Roman"/>
+          <w:caps/>
+          <w:color w:val="auto"/>
+          <w:sz w:val="28"/>
+          <w:szCs w:val="28"/>
+        </w:rPr>
+        <w:t>USER INTERFACES { SCREENSHOTS }</w:t>
+      </w:r>
+      <w:r>
+        <w:rPr>
+          <w:rFonts w:ascii="Times New Roman" w:hAnsi="Times New Roman" w:cs="Times New Roman"/>
+          <w:caps/>
+          <w:color w:val="auto"/>
+          <w:sz w:val="28"/>
+          <w:szCs w:val="28"/>
+        </w:rPr>
+        <w:t xml:space="preserve"> :</w:t>
+      </w:r>
+    </w:p>
+    <w:p>
+      <w:pPr>
+        <w:pStyle w:val="Default"/>
+        <w:spacing w:before="240" w:after="240"/>
+        <w:rPr>
+          <w:rFonts w:ascii="Times New Roman" w:hAnsi="Times New Roman" w:cs="Times New Roman"/>
+          <w:caps/>
+          <w:color w:val="auto"/>
+          <w:sz w:val="28"/>
+          <w:szCs w:val="28"/>
+        </w:rPr>
+      </w:pPr>
+      <w:r>
+        <w:rPr>
+          <w:rFonts w:ascii="Times New Roman" w:hAnsi="Times New Roman" w:cs="Times New Roman"/>
+          <w:caps/>
+          <w:noProof/>
+          <w:color w:val="auto"/>
+          <w:sz w:val="28"/>
+          <w:szCs w:val="28"/>
+          <w:lang w:bidi="mr-IN"/>
+        </w:rPr>
+        <w:lastRenderedPageBreak/>
+        <w:drawing>
+          <wp:inline distT="0" distB="0" distL="0" distR="0">
+            <wp:extent cx="5732145" cy="2317115"/>
+            <wp:effectExtent l="19050" t="0" r="1905" b="0"/>
+            <wp:docPr id="13" name="Picture 4" descr="home.png"/>
+            <wp:cNvGraphicFramePr>
+              <a:graphicFrameLocks xmlns:a="http://schemas.openxmlformats.org/drawingml/2006/main" noChangeAspect="1"/>
+            </wp:cNvGraphicFramePr>
+            <a:graphic xmlns:a="http://schemas.openxmlformats.org/drawingml/2006/main">
+              <a:graphicData uri="http://schemas.openxmlformats.org/drawingml/2006/picture">
+                <pic:pic xmlns:pic="http://schemas.openxmlformats.org/drawingml/2006/picture">
+                  <pic:nvPicPr>
+                    <pic:cNvPr id="0" name="home.png"/>
+                    <pic:cNvPicPr/>
+                  </pic:nvPicPr>
+                  <pic:blipFill>
+                    <a:blip r:embed="rId26"/>
+                    <a:stretch>
+                      <a:fillRect/>
+                    </a:stretch>
+                  </pic:blipFill>
+                  <pic:spPr>
+                    <a:xfrm>
+                      <a:off x="0" y="0"/>
+                      <a:ext cx="5732145" cy="2317115"/>
+                    </a:xfrm>
+                    <a:prstGeom prst="rect">
+                      <a:avLst/>
+                    </a:prstGeom>
+                  </pic:spPr>
+                </pic:pic>
+              </a:graphicData>
+            </a:graphic>
+          </wp:inline>
+        </w:drawing>
+      </w:r>
+      <w:r>
+        <w:rPr>
+          <w:rFonts w:ascii="Times New Roman" w:hAnsi="Times New Roman" w:cs="Times New Roman"/>
+          <w:caps/>
+          <w:noProof/>
+          <w:color w:val="auto"/>
+          <w:sz w:val="28"/>
+          <w:szCs w:val="28"/>
+          <w:lang w:bidi="mr-IN"/>
+        </w:rPr>
+        <w:drawing>
+          <wp:inline distT="0" distB="0" distL="0" distR="0">
+            <wp:extent cx="5732145" cy="3020060"/>
+            <wp:effectExtent l="19050" t="0" r="1905" b="0"/>
+            <wp:docPr id="16" name="Picture 3" descr="about.png"/>
+            <wp:cNvGraphicFramePr>
+              <a:graphicFrameLocks xmlns:a="http://schemas.openxmlformats.org/drawingml/2006/main" noChangeAspect="1"/>
+            </wp:cNvGraphicFramePr>
+            <a:graphic xmlns:a="http://schemas.openxmlformats.org/drawingml/2006/main">
+              <a:graphicData uri="http://schemas.openxmlformats.org/drawingml/2006/picture">
+                <pic:pic xmlns:pic="http://schemas.openxmlformats.org/drawingml/2006/picture">
+                  <pic:nvPicPr>
+                    <pic:cNvPr id="0" name="about.png"/>
+                    <pic:cNvPicPr/>
+                  </pic:nvPicPr>
+                  <pic:blipFill>
+                    <a:blip r:embed="rId27"/>
+                    <a:stretch>
+                      <a:fillRect/>
+                    </a:stretch>
+                  </pic:blipFill>
+                  <pic:spPr>
+                    <a:xfrm>
+                      <a:off x="0" y="0"/>
+                      <a:ext cx="5732145" cy="3020060"/>
+                    </a:xfrm>
+                    <a:prstGeom prst="rect">
+                      <a:avLst/>
+                    </a:prstGeom>
+                  </pic:spPr>
+                </pic:pic>
+              </a:graphicData>
+            </a:graphic>
+          </wp:inline>
+        </w:drawing>
+      </w:r>
+      <w:r>
+        <w:rPr>
+          <w:rFonts w:ascii="Times New Roman" w:hAnsi="Times New Roman" w:cs="Times New Roman"/>
+          <w:caps/>
+          <w:noProof/>
+          <w:color w:val="auto"/>
+          <w:sz w:val="28"/>
+          <w:szCs w:val="28"/>
+          <w:lang w:bidi="mr-IN"/>
+        </w:rPr>
+        <w:drawing>
+          <wp:inline distT="0" distB="0" distL="0" distR="0">
+            <wp:extent cx="5732145" cy="3080385"/>
+            <wp:effectExtent l="19050" t="0" r="1905" b="0"/>
+            <wp:docPr id="15" name="Picture 8" descr="service.png"/>
+            <wp:cNvGraphicFramePr>
+              <a:graphicFrameLocks xmlns:a="http://schemas.openxmlformats.org/drawingml/2006/main" noChangeAspect="1"/>
+            </wp:cNvGraphicFramePr>
+            <a:graphic xmlns:a="http://schemas.openxmlformats.org/drawingml/2006/main">
+              <a:graphicData uri="http://schemas.openxmlformats.org/drawingml/2006/picture">
+                <pic:pic xmlns:pic="http://schemas.openxmlformats.org/drawingml/2006/picture">
+                  <pic:nvPicPr>
+                    <pic:cNvPr id="0" name="service.png"/>
+                    <pic:cNvPicPr/>
+                  </pic:nvPicPr>
+                  <pic:blipFill>
+                    <a:blip r:embed="rId28"/>
+                    <a:stretch>
+                      <a:fillRect/>
+                    </a:stretch>
+                  </pic:blipFill>
+                  <pic:spPr>
+                    <a:xfrm>
+                      <a:off x="0" y="0"/>
+                      <a:ext cx="5732145" cy="3080385"/>
+                    </a:xfrm>
+                    <a:prstGeom prst="rect">
+                      <a:avLst/>
+                    </a:prstGeom>
+                  </pic:spPr>
+                </pic:pic>
+              </a:graphicData>
+            </a:graphic>
+          </wp:inline>
+        </w:drawing>
+      </w:r>
+    </w:p>
+    <w:p>
+      <w:pPr>
+        <w:pStyle w:val="Default"/>
+        <w:spacing w:before="240" w:after="240"/>
+        <w:rPr>
+          <w:rFonts w:ascii="Times New Roman" w:hAnsi="Times New Roman" w:cs="Times New Roman"/>
+          <w:caps/>
+          <w:color w:val="auto"/>
+          <w:sz w:val="28"/>
+          <w:szCs w:val="28"/>
+        </w:rPr>
+      </w:pPr>
+      <w:r>
+        <w:rPr>
+          <w:rFonts w:ascii="Times New Roman" w:hAnsi="Times New Roman" w:cs="Times New Roman"/>
+          <w:caps/>
+          <w:noProof/>
+          <w:color w:val="auto"/>
+          <w:sz w:val="28"/>
+          <w:szCs w:val="28"/>
+          <w:lang w:bidi="mr-IN"/>
+        </w:rPr>
+        <w:lastRenderedPageBreak/>
+        <w:drawing>
+          <wp:inline distT="0" distB="0" distL="0" distR="0">
+            <wp:extent cx="5732145" cy="3048635"/>
+            <wp:effectExtent l="19050" t="0" r="1905" b="0"/>
+            <wp:docPr id="17" name="Picture 6" descr="register.png"/>
+            <wp:cNvGraphicFramePr>
+              <a:graphicFrameLocks xmlns:a="http://schemas.openxmlformats.org/drawingml/2006/main" noChangeAspect="1"/>
+            </wp:cNvGraphicFramePr>
+            <a:graphic xmlns:a="http://schemas.openxmlformats.org/drawingml/2006/main">
+              <a:graphicData uri="http://schemas.openxmlformats.org/drawingml/2006/picture">
+                <pic:pic xmlns:pic="http://schemas.openxmlformats.org/drawingml/2006/picture">
+                  <pic:nvPicPr>
+                    <pic:cNvPr id="0" name="register.png"/>
+                    <pic:cNvPicPr/>
+                  </pic:nvPicPr>
+                  <pic:blipFill>
+                    <a:blip r:embed="rId29"/>
+                    <a:stretch>
+                      <a:fillRect/>
+                    </a:stretch>
+                  </pic:blipFill>
+                  <pic:spPr>
+                    <a:xfrm>
+                      <a:off x="0" y="0"/>
+                      <a:ext cx="5732145" cy="3048635"/>
+                    </a:xfrm>
+                    <a:prstGeom prst="rect">
+                      <a:avLst/>
+                    </a:prstGeom>
+                  </pic:spPr>
+                </pic:pic>
+              </a:graphicData>
+            </a:graphic>
+          </wp:inline>
+        </w:drawing>
+      </w:r>
+    </w:p>
+    <w:p>
+      <w:pPr>
+        <w:pStyle w:val="Default"/>
+        <w:spacing w:before="240" w:after="240"/>
+        <w:rPr>
+          <w:rFonts w:ascii="Times New Roman" w:hAnsi="Times New Roman" w:cs="Times New Roman"/>
+          <w:caps/>
+          <w:color w:val="auto"/>
+          <w:sz w:val="28"/>
+          <w:szCs w:val="28"/>
+        </w:rPr>
+      </w:pPr>
+    </w:p>
+    <w:p>
+      <w:pPr>
+        <w:pStyle w:val="Default"/>
+        <w:spacing w:before="240" w:after="240"/>
+        <w:rPr>
+          <w:rFonts w:ascii="Times New Roman" w:hAnsi="Times New Roman" w:cs="Times New Roman"/>
+          <w:caps/>
+          <w:color w:val="auto"/>
+          <w:sz w:val="28"/>
+          <w:szCs w:val="28"/>
+        </w:rPr>
+      </w:pPr>
+    </w:p>
+    <w:p>
+      <w:pPr>
+        <w:pStyle w:val="Default"/>
+        <w:spacing w:before="240" w:after="240"/>
+        <w:rPr>
+          <w:rFonts w:ascii="Times New Roman" w:hAnsi="Times New Roman" w:cs="Times New Roman"/>
+          <w:caps/>
+          <w:color w:val="auto"/>
+          <w:sz w:val="28"/>
+          <w:szCs w:val="28"/>
+        </w:rPr>
+      </w:pPr>
+    </w:p>
+    <w:p>
+      <w:pPr>
+        <w:pStyle w:val="Default"/>
+        <w:spacing w:before="240" w:after="240"/>
+        <w:rPr>
+          <w:rFonts w:ascii="Times New Roman" w:hAnsi="Times New Roman" w:cs="Times New Roman"/>
+          <w:caps/>
+          <w:color w:val="auto"/>
+          <w:sz w:val="28"/>
+          <w:szCs w:val="28"/>
+        </w:rPr>
+      </w:pPr>
+    </w:p>
+    <w:p>
+      <w:pPr>
+        <w:pStyle w:val="Default"/>
+        <w:spacing w:before="240" w:after="240"/>
+        <w:rPr>
+          <w:rFonts w:ascii="Times New Roman" w:hAnsi="Times New Roman" w:cs="Times New Roman"/>
+          <w:caps/>
+          <w:color w:val="auto"/>
+          <w:sz w:val="28"/>
+          <w:szCs w:val="28"/>
+        </w:rPr>
+      </w:pPr>
+      <w:r>
+        <w:rPr>
+          <w:rFonts w:ascii="Times New Roman" w:hAnsi="Times New Roman" w:cs="Times New Roman"/>
+          <w:caps/>
+          <w:noProof/>
+          <w:color w:val="auto"/>
+          <w:sz w:val="28"/>
+          <w:szCs w:val="28"/>
+          <w:lang w:bidi="mr-IN"/>
+        </w:rPr>
+        <w:drawing>
+          <wp:inline distT="0" distB="0" distL="0" distR="0">
+            <wp:extent cx="5732145" cy="3277235"/>
+            <wp:effectExtent l="19050" t="0" r="1905" b="0"/>
+            <wp:docPr id="6" name="Picture 5" descr="login.png"/>
+            <wp:cNvGraphicFramePr>
+              <a:graphicFrameLocks xmlns:a="http://schemas.openxmlformats.org/drawingml/2006/main" noChangeAspect="1"/>
+            </wp:cNvGraphicFramePr>
+            <a:graphic xmlns:a="http://schemas.openxmlformats.org/drawingml/2006/main">
+              <a:graphicData uri="http://schemas.openxmlformats.org/drawingml/2006/picture">
+                <pic:pic xmlns:pic="http://schemas.openxmlformats.org/drawingml/2006/picture">
+                  <pic:nvPicPr>
+                    <pic:cNvPr id="0" name="login.png"/>
+                    <pic:cNvPicPr/>
+                  </pic:nvPicPr>
+                  <pic:blipFill>
+                    <a:blip r:embed="rId30"/>
+                    <a:stretch>
+                      <a:fillRect/>
+                    </a:stretch>
+                  </pic:blipFill>
+                  <pic:spPr>
+                    <a:xfrm>
+                      <a:off x="0" y="0"/>
+                      <a:ext cx="5732145" cy="3277235"/>
+                    </a:xfrm>
+                    <a:prstGeom prst="rect">
+                      <a:avLst/>
+                    </a:prstGeom>
+                  </pic:spPr>
+                </pic:pic>
+              </a:graphicData>
+            </a:graphic>
+          </wp:inline>
+        </w:drawing>
+      </w:r>
+    </w:p>
+    <w:p>
+      <w:pPr>
+        <w:pStyle w:val="Default"/>
+        <w:spacing w:before="240" w:after="240"/>
+        <w:rPr>
+          <w:rFonts w:ascii="Times New Roman" w:hAnsi="Times New Roman" w:cs="Times New Roman"/>
+          <w:caps/>
+          <w:color w:val="auto"/>
+          <w:sz w:val="28"/>
+          <w:szCs w:val="28"/>
+        </w:rPr>
+      </w:pPr>
+    </w:p>
+    <w:p>
+      <w:pPr>
+        <w:pStyle w:val="Default"/>
+        <w:spacing w:before="240" w:after="240"/>
+        <w:rPr>
+          <w:rFonts w:ascii="Times New Roman" w:hAnsi="Times New Roman" w:cs="Times New Roman"/>
+          <w:caps/>
+          <w:color w:val="auto"/>
+          <w:sz w:val="28"/>
+          <w:szCs w:val="28"/>
+        </w:rPr>
+      </w:pPr>
+    </w:p>
+    <w:p>
+      <w:pPr>
+        <w:pStyle w:val="Default"/>
+        <w:spacing w:before="240" w:after="240"/>
+        <w:rPr>
+          <w:rFonts w:ascii="Times New Roman" w:hAnsi="Times New Roman" w:cs="Times New Roman"/>
+          <w:caps/>
+          <w:color w:val="auto"/>
+          <w:sz w:val="28"/>
+          <w:szCs w:val="28"/>
+        </w:rPr>
+      </w:pPr>
+      <w:r>
+        <w:rPr>
+          <w:rFonts w:ascii="Times New Roman" w:hAnsi="Times New Roman" w:cs="Times New Roman"/>
+          <w:caps/>
+          <w:noProof/>
+          <w:color w:val="auto"/>
+          <w:sz w:val="28"/>
+          <w:szCs w:val="28"/>
+          <w:lang w:bidi="mr-IN"/>
+        </w:rPr>
+        <w:lastRenderedPageBreak/>
+        <w:drawing>
+          <wp:inline distT="0" distB="0" distL="0" distR="0">
+            <wp:extent cx="5732145" cy="2940685"/>
+            <wp:effectExtent l="19050" t="0" r="1905" b="0"/>
+            <wp:docPr id="26" name="Picture 25" descr="Create SP profile.png"/>
+            <wp:cNvGraphicFramePr>
+              <a:graphicFrameLocks xmlns:a="http://schemas.openxmlformats.org/drawingml/2006/main" noChangeAspect="1"/>
+            </wp:cNvGraphicFramePr>
+            <a:graphic xmlns:a="http://schemas.openxmlformats.org/drawingml/2006/main">
+              <a:graphicData uri="http://schemas.openxmlformats.org/drawingml/2006/picture">
+                <pic:pic xmlns:pic="http://schemas.openxmlformats.org/drawingml/2006/picture">
+                  <pic:nvPicPr>
+                    <pic:cNvPr id="0" name="Create SP profile.png"/>
+                    <pic:cNvPicPr/>
+                  </pic:nvPicPr>
+                  <pic:blipFill>
+                    <a:blip r:embed="rId31"/>
+                    <a:stretch>
+                      <a:fillRect/>
+                    </a:stretch>
+                  </pic:blipFill>
+                  <pic:spPr>
+                    <a:xfrm>
+                      <a:off x="0" y="0"/>
+                      <a:ext cx="5732145" cy="2940685"/>
+                    </a:xfrm>
+                    <a:prstGeom prst="rect">
+                      <a:avLst/>
+                    </a:prstGeom>
+                  </pic:spPr>
+                </pic:pic>
+              </a:graphicData>
+            </a:graphic>
+          </wp:inline>
+        </w:drawing>
+      </w:r>
+      <w:r>
+        <w:rPr>
+          <w:rFonts w:ascii="Times New Roman" w:hAnsi="Times New Roman" w:cs="Times New Roman"/>
+          <w:caps/>
+          <w:noProof/>
+          <w:color w:val="auto"/>
+          <w:sz w:val="28"/>
+          <w:szCs w:val="28"/>
+          <w:lang w:bidi="mr-IN"/>
+        </w:rPr>
+        <w:drawing>
+          <wp:inline distT="0" distB="0" distL="0" distR="0">
+            <wp:extent cx="5732145" cy="2956560"/>
+            <wp:effectExtent l="19050" t="0" r="1905" b="0"/>
+            <wp:docPr id="28" name="Picture 27" descr="SP Profile.png"/>
+            <wp:cNvGraphicFramePr>
+              <a:graphicFrameLocks xmlns:a="http://schemas.openxmlformats.org/drawingml/2006/main" noChangeAspect="1"/>
+            </wp:cNvGraphicFramePr>
+            <a:graphic xmlns:a="http://schemas.openxmlformats.org/drawingml/2006/main">
+              <a:graphicData uri="http://schemas.openxmlformats.org/drawingml/2006/picture">
+                <pic:pic xmlns:pic="http://schemas.openxmlformats.org/drawingml/2006/picture">
+                  <pic:nvPicPr>
+                    <pic:cNvPr id="0" name="SP Profile.png"/>
+                    <pic:cNvPicPr/>
+                  </pic:nvPicPr>
+                  <pic:blipFill>
+                    <a:blip r:embed="rId32"/>
+                    <a:stretch>
+                      <a:fillRect/>
+                    </a:stretch>
+                  </pic:blipFill>
+                  <pic:spPr>
+                    <a:xfrm>
+                      <a:off x="0" y="0"/>
+                      <a:ext cx="5732145" cy="2956560"/>
+                    </a:xfrm>
+                    <a:prstGeom prst="rect">
+                      <a:avLst/>
+                    </a:prstGeom>
+                  </pic:spPr>
+                </pic:pic>
+              </a:graphicData>
+            </a:graphic>
+          </wp:inline>
+        </w:drawing>
+      </w:r>
+      <w:r>
+        <w:rPr>
+          <w:rFonts w:ascii="Times New Roman" w:hAnsi="Times New Roman" w:cs="Times New Roman"/>
+          <w:caps/>
+          <w:noProof/>
+          <w:color w:val="auto"/>
+          <w:sz w:val="28"/>
+          <w:szCs w:val="28"/>
+          <w:lang w:bidi="mr-IN"/>
+        </w:rPr>
+        <w:drawing>
+          <wp:inline distT="0" distB="0" distL="0" distR="0">
+            <wp:extent cx="5732145" cy="2953385"/>
+            <wp:effectExtent l="19050" t="0" r="1905" b="0"/>
+            <wp:docPr id="29" name="Picture 28" descr="update SP Profile.png"/>
+            <wp:cNvGraphicFramePr>
+              <a:graphicFrameLocks xmlns:a="http://schemas.openxmlformats.org/drawingml/2006/main" noChangeAspect="1"/>
+            </wp:cNvGraphicFramePr>
+            <a:graphic xmlns:a="http://schemas.openxmlformats.org/drawingml/2006/main">
+              <a:graphicData uri="http://schemas.openxmlformats.org/drawingml/2006/picture">
+                <pic:pic xmlns:pic="http://schemas.openxmlformats.org/drawingml/2006/picture">
+                  <pic:nvPicPr>
+                    <pic:cNvPr id="0" name="update SP Profile.png"/>
+                    <pic:cNvPicPr/>
+                  </pic:nvPicPr>
+                  <pic:blipFill>
+                    <a:blip r:embed="rId33"/>
+                    <a:stretch>
+                      <a:fillRect/>
+                    </a:stretch>
+                  </pic:blipFill>
+                  <pic:spPr>
+                    <a:xfrm>
+                      <a:off x="0" y="0"/>
+                      <a:ext cx="5732145" cy="2953385"/>
+                    </a:xfrm>
+                    <a:prstGeom prst="rect">
+                      <a:avLst/>
+                    </a:prstGeom>
+                  </pic:spPr>
+                </pic:pic>
+              </a:graphicData>
+            </a:graphic>
+          </wp:inline>
+        </w:drawing>
+      </w:r>
+    </w:p>
+    <w:p>
+      <w:pPr>
+        <w:pStyle w:val="Default"/>
+        <w:spacing w:before="240" w:after="240"/>
+        <w:rPr>
+          <w:rFonts w:ascii="Times New Roman" w:hAnsi="Times New Roman" w:cs="Times New Roman"/>
+          <w:caps/>
+          <w:color w:val="auto"/>
+          <w:sz w:val="28"/>
+          <w:szCs w:val="28"/>
+        </w:rPr>
+      </w:pPr>
+      <w:r>
+        <w:rPr>
+          <w:rFonts w:ascii="Times New Roman" w:hAnsi="Times New Roman" w:cs="Times New Roman"/>
+          <w:caps/>
+          <w:noProof/>
+          <w:color w:val="auto"/>
+          <w:sz w:val="28"/>
+          <w:szCs w:val="28"/>
+          <w:lang w:bidi="mr-IN"/>
+        </w:rPr>
+        <w:lastRenderedPageBreak/>
+        <w:drawing>
+          <wp:inline distT="0" distB="0" distL="0" distR="0">
+            <wp:extent cx="5732145" cy="2482850"/>
+            <wp:effectExtent l="19050" t="0" r="1905" b="0"/>
+            <wp:docPr id="30" name="Picture 29" descr="Create User Profile.png"/>
+            <wp:cNvGraphicFramePr>
+              <a:graphicFrameLocks xmlns:a="http://schemas.openxmlformats.org/drawingml/2006/main" noChangeAspect="1"/>
+            </wp:cNvGraphicFramePr>
+            <a:graphic xmlns:a="http://schemas.openxmlformats.org/drawingml/2006/main">
+              <a:graphicData uri="http://schemas.openxmlformats.org/drawingml/2006/picture">
+                <pic:pic xmlns:pic="http://schemas.openxmlformats.org/drawingml/2006/picture">
+                  <pic:nvPicPr>
+                    <pic:cNvPr id="0" name="Create User Profile.png"/>
+                    <pic:cNvPicPr/>
+                  </pic:nvPicPr>
+                  <pic:blipFill>
+                    <a:blip r:embed="rId34"/>
+                    <a:stretch>
+                      <a:fillRect/>
+                    </a:stretch>
+                  </pic:blipFill>
+                  <pic:spPr>
+                    <a:xfrm>
+                      <a:off x="0" y="0"/>
+                      <a:ext cx="5732145" cy="2482850"/>
+                    </a:xfrm>
+                    <a:prstGeom prst="rect">
+                      <a:avLst/>
+                    </a:prstGeom>
+                  </pic:spPr>
+                </pic:pic>
+              </a:graphicData>
+            </a:graphic>
+          </wp:inline>
+        </w:drawing>
+      </w:r>
+      <w:r>
+        <w:rPr>
+          <w:rFonts w:ascii="Times New Roman" w:hAnsi="Times New Roman" w:cs="Times New Roman"/>
+          <w:caps/>
+          <w:noProof/>
+          <w:color w:val="auto"/>
+          <w:sz w:val="28"/>
+          <w:szCs w:val="28"/>
+          <w:lang w:bidi="mr-IN"/>
+        </w:rPr>
+        <w:drawing>
+          <wp:inline distT="0" distB="0" distL="0" distR="0">
+            <wp:extent cx="5732145" cy="3014345"/>
+            <wp:effectExtent l="19050" t="0" r="1905" b="0"/>
+            <wp:docPr id="32" name="Picture 31" descr="User profile.png"/>
+            <wp:cNvGraphicFramePr>
+              <a:graphicFrameLocks xmlns:a="http://schemas.openxmlformats.org/drawingml/2006/main" noChangeAspect="1"/>
+            </wp:cNvGraphicFramePr>
+            <a:graphic xmlns:a="http://schemas.openxmlformats.org/drawingml/2006/main">
+              <a:graphicData uri="http://schemas.openxmlformats.org/drawingml/2006/picture">
+                <pic:pic xmlns:pic="http://schemas.openxmlformats.org/drawingml/2006/picture">
+                  <pic:nvPicPr>
+                    <pic:cNvPr id="0" name="User profile.png"/>
+                    <pic:cNvPicPr/>
+                  </pic:nvPicPr>
+                  <pic:blipFill>
+                    <a:blip r:embed="rId35"/>
+                    <a:stretch>
+                      <a:fillRect/>
+                    </a:stretch>
+                  </pic:blipFill>
+                  <pic:spPr>
+                    <a:xfrm>
+                      <a:off x="0" y="0"/>
+                      <a:ext cx="5732145" cy="3014345"/>
+                    </a:xfrm>
+                    <a:prstGeom prst="rect">
+                      <a:avLst/>
+                    </a:prstGeom>
+                  </pic:spPr>
+                </pic:pic>
+              </a:graphicData>
+            </a:graphic>
+          </wp:inline>
+        </w:drawing>
+      </w:r>
+    </w:p>
+    <w:p>
+      <w:pPr>
+        <w:pStyle w:val="Default"/>
+        <w:spacing w:before="240" w:after="240"/>
+        <w:rPr>
+          <w:rFonts w:ascii="Times New Roman" w:hAnsi="Times New Roman" w:cs="Times New Roman"/>
+          <w:caps/>
+          <w:color w:val="auto"/>
+          <w:sz w:val="28"/>
+          <w:szCs w:val="28"/>
+        </w:rPr>
+      </w:pPr>
+      <w:r>
+        <w:rPr>
+          <w:rFonts w:ascii="Times New Roman" w:hAnsi="Times New Roman" w:cs="Times New Roman"/>
+          <w:caps/>
+          <w:noProof/>
+          <w:color w:val="auto"/>
+          <w:sz w:val="28"/>
+          <w:szCs w:val="28"/>
+          <w:lang w:bidi="mr-IN"/>
+        </w:rPr>
+        <w:drawing>
+          <wp:inline distT="0" distB="0" distL="0" distR="0">
+            <wp:extent cx="5732145" cy="3028315"/>
+            <wp:effectExtent l="19050" t="0" r="1905" b="0"/>
+            <wp:docPr id="33" name="Picture 32" descr="Update User Profile.png"/>
+            <wp:cNvGraphicFramePr>
+              <a:graphicFrameLocks xmlns:a="http://schemas.openxmlformats.org/drawingml/2006/main" noChangeAspect="1"/>
+            </wp:cNvGraphicFramePr>
+            <a:graphic xmlns:a="http://schemas.openxmlformats.org/drawingml/2006/main">
+              <a:graphicData uri="http://schemas.openxmlformats.org/drawingml/2006/picture">
+                <pic:pic xmlns:pic="http://schemas.openxmlformats.org/drawingml/2006/picture">
+                  <pic:nvPicPr>
+                    <pic:cNvPr id="0" name="Update User Profile.png"/>
+                    <pic:cNvPicPr/>
+                  </pic:nvPicPr>
+                  <pic:blipFill>
+                    <a:blip r:embed="rId36"/>
+                    <a:stretch>
+                      <a:fillRect/>
+                    </a:stretch>
+                  </pic:blipFill>
+                  <pic:spPr>
+                    <a:xfrm>
+                      <a:off x="0" y="0"/>
+                      <a:ext cx="5732145" cy="3028315"/>
+                    </a:xfrm>
+                    <a:prstGeom prst="rect">
+                      <a:avLst/>
+                    </a:prstGeom>
+                  </pic:spPr>
+                </pic:pic>
+              </a:graphicData>
+            </a:graphic>
+          </wp:inline>
+        </w:drawing>
+      </w:r>
+    </w:p>
+    <w:p>
+      <w:pPr>
+        <w:pStyle w:val="Default"/>
+        <w:spacing w:before="240" w:after="240"/>
+        <w:rPr>
+          <w:rFonts w:ascii="Times New Roman" w:hAnsi="Times New Roman" w:cs="Times New Roman"/>
+          <w:caps/>
+          <w:color w:val="auto"/>
+          <w:sz w:val="28"/>
+          <w:szCs w:val="28"/>
+        </w:rPr>
+      </w:pPr>
+    </w:p>
+    <w:p>
+      <w:pPr>
+        <w:pStyle w:val="Default"/>
+        <w:spacing w:before="240" w:after="240"/>
+        <w:rPr>
+          <w:rFonts w:ascii="Times New Roman" w:hAnsi="Times New Roman" w:cs="Times New Roman"/>
+          <w:caps/>
+          <w:color w:val="auto"/>
+          <w:sz w:val="28"/>
+          <w:szCs w:val="28"/>
+        </w:rPr>
+      </w:pPr>
+      <w:r>
+        <w:rPr>
+          <w:rFonts w:ascii="Times New Roman" w:hAnsi="Times New Roman" w:cs="Times New Roman"/>
+          <w:caps/>
+          <w:noProof/>
+          <w:color w:val="auto"/>
+          <w:sz w:val="28"/>
+          <w:szCs w:val="28"/>
+          <w:lang w:bidi="mr-IN"/>
+        </w:rPr>
+        <w:drawing>
+          <wp:inline distT="0" distB="0" distL="0" distR="0">
+            <wp:extent cx="5732145" cy="2484120"/>
+            <wp:effectExtent l="19050" t="0" r="1905" b="0"/>
+            <wp:docPr id="36" name="Picture 34" descr="dashboard.png"/>
+            <wp:cNvGraphicFramePr>
+              <a:graphicFrameLocks xmlns:a="http://schemas.openxmlformats.org/drawingml/2006/main" noChangeAspect="1"/>
+            </wp:cNvGraphicFramePr>
+            <a:graphic xmlns:a="http://schemas.openxmlformats.org/drawingml/2006/main">
+              <a:graphicData uri="http://schemas.openxmlformats.org/drawingml/2006/picture">
+                <pic:pic xmlns:pic="http://schemas.openxmlformats.org/drawingml/2006/picture">
+                  <pic:nvPicPr>
+                    <pic:cNvPr id="0" name="dashboard.png"/>
+                    <pic:cNvPicPr/>
+                  </pic:nvPicPr>
+                  <pic:blipFill>
+                    <a:blip r:embed="rId37"/>
+                    <a:stretch>
+                      <a:fillRect/>
+                    </a:stretch>
+                  </pic:blipFill>
+                  <pic:spPr>
+                    <a:xfrm>
+                      <a:off x="0" y="0"/>
+                      <a:ext cx="5732145" cy="2484120"/>
+                    </a:xfrm>
+                    <a:prstGeom prst="rect">
+                      <a:avLst/>
+                    </a:prstGeom>
+                  </pic:spPr>
+                </pic:pic>
+              </a:graphicData>
+            </a:graphic>
+          </wp:inline>
+        </w:drawing>
+      </w:r>
+    </w:p>
+    <w:p>
+      <w:pPr>
+        <w:pStyle w:val="Default"/>
+        <w:spacing w:before="240" w:after="240"/>
+        <w:rPr>
+          <w:rFonts w:ascii="Times New Roman" w:hAnsi="Times New Roman" w:cs="Times New Roman"/>
+          <w:caps/>
+          <w:color w:val="auto"/>
+          <w:sz w:val="28"/>
+          <w:szCs w:val="28"/>
+        </w:rPr>
+      </w:pPr>
+    </w:p>
+    <w:p>
+      <w:pPr>
+        <w:pStyle w:val="Default"/>
+        <w:spacing w:before="240" w:after="240"/>
+        <w:rPr>
+          <w:rFonts w:ascii="Times New Roman" w:hAnsi="Times New Roman" w:cs="Times New Roman"/>
+          <w:caps/>
+          <w:color w:val="auto"/>
+          <w:sz w:val="28"/>
+          <w:szCs w:val="28"/>
+        </w:rPr>
+      </w:pPr>
+    </w:p>
+    <w:p>
+      <w:pPr>
+        <w:pStyle w:val="Default"/>
+        <w:spacing w:before="240" w:after="240"/>
+        <w:rPr>
+          <w:rFonts w:ascii="Times New Roman" w:hAnsi="Times New Roman" w:cs="Times New Roman"/>
+          <w:caps/>
+          <w:color w:val="auto"/>
+          <w:sz w:val="28"/>
+          <w:szCs w:val="28"/>
+        </w:rPr>
+      </w:pPr>
+    </w:p>
+    <w:p>
+      <w:pPr>
+        <w:pStyle w:val="Default"/>
+        <w:spacing w:before="240" w:after="240"/>
+        <w:rPr>
+          <w:rFonts w:ascii="Times New Roman" w:hAnsi="Times New Roman" w:cs="Times New Roman"/>
+          <w:caps/>
+          <w:color w:val="auto"/>
+          <w:sz w:val="28"/>
+          <w:szCs w:val="28"/>
+        </w:rPr>
+      </w:pPr>
+      <w:r>
+        <w:rPr>
+          <w:rFonts w:ascii="Times New Roman" w:hAnsi="Times New Roman" w:cs="Times New Roman"/>
+          <w:caps/>
+          <w:noProof/>
+          <w:color w:val="auto"/>
+          <w:sz w:val="28"/>
+          <w:szCs w:val="28"/>
+          <w:lang w:bidi="mr-IN"/>
+        </w:rPr>
+        <w:drawing>
+          <wp:inline distT="0" distB="0" distL="0" distR="0">
+            <wp:extent cx="5732145" cy="2961005"/>
+            <wp:effectExtent l="19050" t="0" r="1905" b="0"/>
+            <wp:docPr id="34" name="Picture 33" descr="Book a Service.png"/>
+            <wp:cNvGraphicFramePr>
+              <a:graphicFrameLocks xmlns:a="http://schemas.openxmlformats.org/drawingml/2006/main" noChangeAspect="1"/>
+            </wp:cNvGraphicFramePr>
+            <a:graphic xmlns:a="http://schemas.openxmlformats.org/drawingml/2006/main">
+              <a:graphicData uri="http://schemas.openxmlformats.org/drawingml/2006/picture">
+                <pic:pic xmlns:pic="http://schemas.openxmlformats.org/drawingml/2006/picture">
+                  <pic:nvPicPr>
+                    <pic:cNvPr id="0" name="Book a Service.png"/>
+                    <pic:cNvPicPr/>
+                  </pic:nvPicPr>
+                  <pic:blipFill>
+                    <a:blip r:embed="rId38"/>
+                    <a:stretch>
+                      <a:fillRect/>
+                    </a:stretch>
+                  </pic:blipFill>
+                  <pic:spPr>
+                    <a:xfrm>
+                      <a:off x="0" y="0"/>
+                      <a:ext cx="5732145" cy="2961005"/>
+                    </a:xfrm>
+                    <a:prstGeom prst="rect">
+                      <a:avLst/>
+                    </a:prstGeom>
+                  </pic:spPr>
+                </pic:pic>
+              </a:graphicData>
+            </a:graphic>
+          </wp:inline>
+        </w:drawing>
+      </w:r>
+    </w:p>
+    <w:p>
+      <w:pPr>
+        <w:pStyle w:val="Default"/>
+        <w:spacing w:before="240" w:after="240"/>
+        <w:rPr>
+          <w:rFonts w:ascii="Times New Roman" w:hAnsi="Times New Roman" w:cs="Times New Roman"/>
+          <w:caps/>
+          <w:color w:val="auto"/>
+          <w:sz w:val="28"/>
+          <w:szCs w:val="28"/>
+        </w:rPr>
+      </w:pPr>
+    </w:p>
+    <w:p>
+      <w:pPr>
+        <w:pStyle w:val="Default"/>
+        <w:spacing w:before="240" w:after="240"/>
+        <w:rPr>
+          <w:rFonts w:ascii="Times New Roman" w:hAnsi="Times New Roman" w:cs="Times New Roman"/>
+          <w:caps/>
+          <w:color w:val="auto"/>
+          <w:sz w:val="28"/>
+          <w:szCs w:val="28"/>
+        </w:rPr>
+      </w:pPr>
+    </w:p>
+    <w:p>
+      <w:pPr>
+        <w:pStyle w:val="Default"/>
+        <w:spacing w:before="240" w:after="240"/>
+        <w:rPr>
+          <w:rFonts w:ascii="Times New Roman" w:hAnsi="Times New Roman" w:cs="Times New Roman"/>
+          <w:caps/>
+          <w:color w:val="auto"/>
+          <w:sz w:val="28"/>
+          <w:szCs w:val="28"/>
+        </w:rPr>
+      </w:pPr>
+    </w:p>
+    <w:p>
+      <w:pPr>
+        <w:pStyle w:val="Default"/>
+        <w:spacing w:before="240" w:after="240"/>
+        <w:rPr>
+          <w:rFonts w:ascii="Times New Roman" w:hAnsi="Times New Roman" w:cs="Times New Roman"/>
+          <w:caps/>
+          <w:color w:val="auto"/>
+          <w:sz w:val="28"/>
+          <w:szCs w:val="28"/>
+        </w:rPr>
+      </w:pPr>
+    </w:p>
+    <w:p>
+      <w:pPr>
+        <w:pStyle w:val="Default"/>
+        <w:spacing w:before="240" w:after="240"/>
+        <w:rPr>
+          <w:rFonts w:ascii="Times New Roman" w:hAnsi="Times New Roman" w:cs="Times New Roman"/>
+          <w:caps/>
+          <w:color w:val="auto"/>
+          <w:sz w:val="28"/>
+          <w:szCs w:val="28"/>
+        </w:rPr>
+      </w:pPr>
+      <w:r>
+        <w:rPr>
+          <w:rFonts w:ascii="Times New Roman" w:hAnsi="Times New Roman" w:cs="Times New Roman"/>
+          <w:caps/>
+          <w:noProof/>
+          <w:color w:val="auto"/>
+          <w:sz w:val="28"/>
+          <w:szCs w:val="28"/>
+          <w:lang w:bidi="mr-IN"/>
+        </w:rPr>
+        <w:lastRenderedPageBreak/>
+        <w:drawing>
+          <wp:inline distT="0" distB="0" distL="0" distR="0">
+            <wp:extent cx="3028950" cy="3629932"/>
+            <wp:effectExtent l="19050" t="0" r="0" b="0"/>
+            <wp:docPr id="37" name="Picture 36" descr="update Acceptance Status.png"/>
+            <wp:cNvGraphicFramePr>
+              <a:graphicFrameLocks xmlns:a="http://schemas.openxmlformats.org/drawingml/2006/main" noChangeAspect="1"/>
+            </wp:cNvGraphicFramePr>
+            <a:graphic xmlns:a="http://schemas.openxmlformats.org/drawingml/2006/main">
+              <a:graphicData uri="http://schemas.openxmlformats.org/drawingml/2006/picture">
+                <pic:pic xmlns:pic="http://schemas.openxmlformats.org/drawingml/2006/picture">
+                  <pic:nvPicPr>
+                    <pic:cNvPr id="0" name="update Acceptance Status.png"/>
+                    <pic:cNvPicPr/>
+                  </pic:nvPicPr>
+                  <pic:blipFill>
+                    <a:blip r:embed="rId39"/>
+                    <a:stretch>
+                      <a:fillRect/>
+                    </a:stretch>
+                  </pic:blipFill>
+                  <pic:spPr>
+                    <a:xfrm>
+                      <a:off x="0" y="0"/>
+                      <a:ext cx="3029373" cy="3630439"/>
+                    </a:xfrm>
+                    <a:prstGeom prst="rect">
+                      <a:avLst/>
+                    </a:prstGeom>
+                  </pic:spPr>
+                </pic:pic>
+              </a:graphicData>
+            </a:graphic>
+          </wp:inline>
+        </w:drawing>
+      </w:r>
+      <w:r>
+        <w:rPr>
+          <w:rFonts w:ascii="Times New Roman" w:hAnsi="Times New Roman" w:cs="Times New Roman"/>
+          <w:caps/>
+          <w:color w:val="auto"/>
+          <w:sz w:val="28"/>
+          <w:szCs w:val="28"/>
+        </w:rPr>
+        <w:softHyphen/>
+      </w:r>
+      <w:r>
+        <w:rPr>
+          <w:rFonts w:ascii="Times New Roman" w:hAnsi="Times New Roman" w:cs="Times New Roman"/>
+          <w:caps/>
+          <w:color w:val="auto"/>
+          <w:sz w:val="28"/>
+          <w:szCs w:val="28"/>
+        </w:rPr>
+        <w:softHyphen/>
+      </w:r>
+      <w:r>
+        <w:rPr>
+          <w:rFonts w:ascii="Times New Roman" w:hAnsi="Times New Roman" w:cs="Times New Roman"/>
+          <w:caps/>
+          <w:color w:val="auto"/>
+          <w:sz w:val="28"/>
+          <w:szCs w:val="28"/>
+        </w:rPr>
+        <w:softHyphen/>
+      </w:r>
+      <w:r>
+        <w:rPr>
+          <w:rFonts w:ascii="Times New Roman" w:hAnsi="Times New Roman" w:cs="Times New Roman"/>
+          <w:caps/>
+          <w:color w:val="auto"/>
+          <w:sz w:val="28"/>
+          <w:szCs w:val="28"/>
+        </w:rPr>
+        <w:softHyphen/>
+      </w:r>
+      <w:r>
+        <w:rPr>
+          <w:rFonts w:ascii="Times New Roman" w:hAnsi="Times New Roman" w:cs="Times New Roman"/>
+          <w:caps/>
+          <w:color w:val="auto"/>
+          <w:sz w:val="28"/>
+          <w:szCs w:val="28"/>
+        </w:rPr>
+        <w:softHyphen/>
+      </w:r>
+      <w:r>
+        <w:rPr>
+          <w:rFonts w:ascii="Times New Roman" w:hAnsi="Times New Roman" w:cs="Times New Roman"/>
+          <w:caps/>
+          <w:color w:val="auto"/>
+          <w:sz w:val="28"/>
+          <w:szCs w:val="28"/>
+        </w:rPr>
+        <w:softHyphen/>
+      </w:r>
+      <w:r>
+        <w:rPr>
+          <w:rFonts w:ascii="Times New Roman" w:hAnsi="Times New Roman" w:cs="Times New Roman"/>
+          <w:caps/>
+          <w:color w:val="auto"/>
+          <w:sz w:val="28"/>
+          <w:szCs w:val="28"/>
+        </w:rPr>
+        <w:softHyphen/>
+      </w:r>
+      <w:r>
+        <w:rPr>
+          <w:rFonts w:ascii="Times New Roman" w:hAnsi="Times New Roman" w:cs="Times New Roman"/>
+          <w:caps/>
+          <w:color w:val="auto"/>
+          <w:sz w:val="28"/>
+          <w:szCs w:val="28"/>
+        </w:rPr>
+        <w:softHyphen/>
+      </w:r>
+      <w:r>
+        <w:rPr>
+          <w:rFonts w:ascii="Times New Roman" w:hAnsi="Times New Roman" w:cs="Times New Roman"/>
+          <w:caps/>
+          <w:color w:val="auto"/>
+          <w:sz w:val="28"/>
+          <w:szCs w:val="28"/>
+        </w:rPr>
+        <w:softHyphen/>
+      </w:r>
+      <w:r>
+        <w:rPr>
+          <w:rFonts w:ascii="Times New Roman" w:hAnsi="Times New Roman" w:cs="Times New Roman"/>
+          <w:caps/>
+          <w:color w:val="auto"/>
+          <w:sz w:val="28"/>
+          <w:szCs w:val="28"/>
+        </w:rPr>
+        <w:softHyphen/>
+      </w:r>
+      <w:r>
+        <w:rPr>
+          <w:rFonts w:ascii="Times New Roman" w:hAnsi="Times New Roman" w:cs="Times New Roman"/>
+          <w:caps/>
+          <w:color w:val="auto"/>
+          <w:sz w:val="28"/>
+          <w:szCs w:val="28"/>
+        </w:rPr>
+        <w:softHyphen/>
+      </w:r>
+      <w:r>
+        <w:rPr>
+          <w:rFonts w:ascii="Times New Roman" w:hAnsi="Times New Roman" w:cs="Times New Roman"/>
+          <w:caps/>
+          <w:color w:val="auto"/>
+          <w:sz w:val="28"/>
+          <w:szCs w:val="28"/>
+        </w:rPr>
+        <w:softHyphen/>
+      </w:r>
+    </w:p>
+    <w:p>
+      <w:pPr>
+        <w:pStyle w:val="Default"/>
+        <w:spacing w:before="240" w:after="240"/>
+        <w:rPr>
+          <w:rFonts w:ascii="Times New Roman" w:hAnsi="Times New Roman" w:cs="Times New Roman"/>
+          <w:caps/>
+          <w:color w:val="auto"/>
+          <w:sz w:val="28"/>
+          <w:szCs w:val="28"/>
+        </w:rPr>
+      </w:pPr>
+      <w:r>
+        <w:rPr>
+          <w:rFonts w:ascii="Times New Roman" w:hAnsi="Times New Roman" w:cs="Times New Roman"/>
+          <w:caps/>
+          <w:noProof/>
+          <w:color w:val="auto"/>
+          <w:sz w:val="28"/>
+          <w:szCs w:val="28"/>
+          <w:lang w:bidi="mr-IN"/>
+        </w:rPr>
+        <w:drawing>
+          <wp:inline distT="0" distB="0" distL="0" distR="0">
+            <wp:extent cx="3390900" cy="4919066"/>
+            <wp:effectExtent l="19050" t="0" r="0" b="0"/>
+            <wp:docPr id="38" name="Picture 37" descr="update request schedule.png"/>
+            <wp:cNvGraphicFramePr>
+              <a:graphicFrameLocks xmlns:a="http://schemas.openxmlformats.org/drawingml/2006/main" noChangeAspect="1"/>
+            </wp:cNvGraphicFramePr>
+            <a:graphic xmlns:a="http://schemas.openxmlformats.org/drawingml/2006/main">
+              <a:graphicData uri="http://schemas.openxmlformats.org/drawingml/2006/picture">
+                <pic:pic xmlns:pic="http://schemas.openxmlformats.org/drawingml/2006/picture">
+                  <pic:nvPicPr>
+                    <pic:cNvPr id="0" name="update request schedule.png"/>
+                    <pic:cNvPicPr/>
+                  </pic:nvPicPr>
+                  <pic:blipFill>
+                    <a:blip r:embed="rId40"/>
+                    <a:stretch>
+                      <a:fillRect/>
+                    </a:stretch>
+                  </pic:blipFill>
+                  <pic:spPr>
+                    <a:xfrm>
+                      <a:off x="0" y="0"/>
+                      <a:ext cx="3391374" cy="4919753"/>
+                    </a:xfrm>
+                    <a:prstGeom prst="rect">
+                      <a:avLst/>
+                    </a:prstGeom>
+                  </pic:spPr>
+                </pic:pic>
+              </a:graphicData>
+            </a:graphic>
+          </wp:inline>
+        </w:drawing>
+      </w:r>
+    </w:p>
+    <w:p>
+      <w:pPr>
+        <w:pStyle w:val="Default"/>
+        <w:spacing w:before="240" w:after="240"/>
+        <w:rPr>
+          <w:rFonts w:ascii="Times New Roman" w:hAnsi="Times New Roman" w:cs="Times New Roman"/>
+          <w:caps/>
+          <w:color w:val="auto"/>
+          <w:sz w:val="28"/>
+          <w:szCs w:val="28"/>
+        </w:rPr>
+      </w:pPr>
+      <w:r>
+        <w:rPr>
+          <w:rFonts w:ascii="Times New Roman" w:hAnsi="Times New Roman" w:cs="Times New Roman"/>
+          <w:caps/>
+          <w:noProof/>
+          <w:color w:val="auto"/>
+          <w:sz w:val="28"/>
+          <w:szCs w:val="28"/>
+          <w:lang w:bidi="mr-IN"/>
+        </w:rPr>
+        <w:lastRenderedPageBreak/>
+        <w:drawing>
+          <wp:inline distT="0" distB="0" distL="0" distR="0">
+            <wp:extent cx="3028950" cy="3828254"/>
+            <wp:effectExtent l="19050" t="0" r="0" b="0"/>
+            <wp:docPr id="42" name="Picture 41" descr="accept sp changed time.png"/>
+            <wp:cNvGraphicFramePr>
+              <a:graphicFrameLocks xmlns:a="http://schemas.openxmlformats.org/drawingml/2006/main" noChangeAspect="1"/>
+            </wp:cNvGraphicFramePr>
+            <a:graphic xmlns:a="http://schemas.openxmlformats.org/drawingml/2006/main">
+              <a:graphicData uri="http://schemas.openxmlformats.org/drawingml/2006/picture">
+                <pic:pic xmlns:pic="http://schemas.openxmlformats.org/drawingml/2006/picture">
+                  <pic:nvPicPr>
+                    <pic:cNvPr id="0" name="accept sp changed time.png"/>
+                    <pic:cNvPicPr/>
+                  </pic:nvPicPr>
+                  <pic:blipFill>
+                    <a:blip r:embed="rId41"/>
+                    <a:stretch>
+                      <a:fillRect/>
+                    </a:stretch>
+                  </pic:blipFill>
+                  <pic:spPr>
+                    <a:xfrm>
+                      <a:off x="0" y="0"/>
+                      <a:ext cx="3034882" cy="3835752"/>
+                    </a:xfrm>
+                    <a:prstGeom prst="rect">
+                      <a:avLst/>
+                    </a:prstGeom>
+                  </pic:spPr>
+                </pic:pic>
+              </a:graphicData>
+            </a:graphic>
+          </wp:inline>
+        </w:drawing>
+      </w:r>
+    </w:p>
+    <w:p>
+      <w:pPr>
+        <w:pStyle w:val="Default"/>
+        <w:spacing w:before="240" w:after="240"/>
+        <w:rPr>
+          <w:rFonts w:ascii="Times New Roman" w:hAnsi="Times New Roman" w:cs="Times New Roman"/>
+          <w:caps/>
+          <w:color w:val="auto"/>
+          <w:sz w:val="28"/>
+          <w:szCs w:val="28"/>
+        </w:rPr>
+      </w:pPr>
+    </w:p>
+    <w:p>
+      <w:pPr>
+        <w:pStyle w:val="Default"/>
+        <w:spacing w:before="240" w:after="240"/>
+        <w:rPr>
+          <w:rFonts w:ascii="Times New Roman" w:hAnsi="Times New Roman" w:cs="Times New Roman"/>
+          <w:caps/>
+          <w:color w:val="auto"/>
+          <w:sz w:val="28"/>
+          <w:szCs w:val="28"/>
+        </w:rPr>
+      </w:pPr>
+      <w:r>
+        <w:rPr>
+          <w:rFonts w:ascii="Times New Roman" w:hAnsi="Times New Roman" w:cs="Times New Roman"/>
+          <w:caps/>
+          <w:noProof/>
+          <w:color w:val="auto"/>
+          <w:sz w:val="28"/>
+          <w:szCs w:val="28"/>
+          <w:lang w:bidi="mr-IN"/>
+        </w:rPr>
+        <w:drawing>
+          <wp:inline distT="0" distB="0" distL="0" distR="0">
+            <wp:extent cx="3219450" cy="4220090"/>
+            <wp:effectExtent l="19050" t="0" r="0" b="0"/>
+            <wp:docPr id="43" name="Picture 42" descr="update completion status.png"/>
+            <wp:cNvGraphicFramePr>
+              <a:graphicFrameLocks xmlns:a="http://schemas.openxmlformats.org/drawingml/2006/main" noChangeAspect="1"/>
+            </wp:cNvGraphicFramePr>
+            <a:graphic xmlns:a="http://schemas.openxmlformats.org/drawingml/2006/main">
+              <a:graphicData uri="http://schemas.openxmlformats.org/drawingml/2006/picture">
+                <pic:pic xmlns:pic="http://schemas.openxmlformats.org/drawingml/2006/picture">
+                  <pic:nvPicPr>
+                    <pic:cNvPr id="0" name="update completion status.png"/>
+                    <pic:cNvPicPr/>
+                  </pic:nvPicPr>
+                  <pic:blipFill>
+                    <a:blip r:embed="rId42"/>
+                    <a:stretch>
+                      <a:fillRect/>
+                    </a:stretch>
+                  </pic:blipFill>
+                  <pic:spPr>
+                    <a:xfrm>
+                      <a:off x="0" y="0"/>
+                      <a:ext cx="3219899" cy="4220679"/>
+                    </a:xfrm>
+                    <a:prstGeom prst="rect">
+                      <a:avLst/>
+                    </a:prstGeom>
+                  </pic:spPr>
+                </pic:pic>
+              </a:graphicData>
+            </a:graphic>
+          </wp:inline>
+        </w:drawing>
+      </w:r>
+    </w:p>
+    <w:p>
+      <w:pPr>
+        <w:pStyle w:val="Default"/>
+        <w:spacing w:before="240" w:after="240"/>
+        <w:rPr>
+          <w:rFonts w:ascii="Times New Roman" w:hAnsi="Times New Roman" w:cs="Times New Roman"/>
+          <w:caps/>
+          <w:color w:val="auto"/>
+          <w:sz w:val="28"/>
+          <w:szCs w:val="28"/>
+        </w:rPr>
+      </w:pPr>
+      <w:r>
+        <w:rPr>
+          <w:rFonts w:ascii="Times New Roman" w:hAnsi="Times New Roman" w:cs="Times New Roman"/>
+          <w:caps/>
+          <w:noProof/>
+          <w:color w:val="auto"/>
+          <w:sz w:val="28"/>
+          <w:szCs w:val="28"/>
+          <w:lang w:bidi="mr-IN"/>
+        </w:rPr>
+        <w:lastRenderedPageBreak/>
+        <w:drawing>
+          <wp:inline distT="0" distB="0" distL="0" distR="0">
+            <wp:extent cx="3275330" cy="3989631"/>
+            <wp:effectExtent l="19050" t="0" r="1270" b="0"/>
+            <wp:docPr id="44" name="Picture 43" descr="rate the service .png"/>
+            <wp:cNvGraphicFramePr>
+              <a:graphicFrameLocks xmlns:a="http://schemas.openxmlformats.org/drawingml/2006/main" noChangeAspect="1"/>
+            </wp:cNvGraphicFramePr>
+            <a:graphic xmlns:a="http://schemas.openxmlformats.org/drawingml/2006/main">
+              <a:graphicData uri="http://schemas.openxmlformats.org/drawingml/2006/picture">
+                <pic:pic xmlns:pic="http://schemas.openxmlformats.org/drawingml/2006/picture">
+                  <pic:nvPicPr>
+                    <pic:cNvPr id="0" name="rate the service .png"/>
+                    <pic:cNvPicPr/>
+                  </pic:nvPicPr>
+                  <pic:blipFill>
+                    <a:blip r:embed="rId43"/>
+                    <a:stretch>
+                      <a:fillRect/>
+                    </a:stretch>
+                  </pic:blipFill>
+                  <pic:spPr>
+                    <a:xfrm>
+                      <a:off x="0" y="0"/>
+                      <a:ext cx="3275787" cy="3990188"/>
+                    </a:xfrm>
+                    <a:prstGeom prst="rect">
+                      <a:avLst/>
+                    </a:prstGeom>
+                  </pic:spPr>
+                </pic:pic>
+              </a:graphicData>
+            </a:graphic>
+          </wp:inline>
+        </w:drawing>
+      </w:r>
+    </w:p>
+    <w:p>
+      <w:pPr>
+        <w:pStyle w:val="Default"/>
+        <w:spacing w:before="240" w:after="240"/>
+        <w:rPr>
+          <w:rFonts w:ascii="Times New Roman" w:hAnsi="Times New Roman" w:cs="Times New Roman"/>
+          <w:caps/>
+          <w:color w:val="auto"/>
+          <w:sz w:val="28"/>
+          <w:szCs w:val="28"/>
+        </w:rPr>
+      </w:pPr>
+      <w:r>
+        <w:rPr>
+          <w:rFonts w:ascii="Times New Roman" w:hAnsi="Times New Roman" w:cs="Times New Roman"/>
+          <w:caps/>
+          <w:noProof/>
+          <w:color w:val="auto"/>
+          <w:sz w:val="28"/>
+          <w:szCs w:val="28"/>
+          <w:lang w:bidi="mr-IN"/>
+        </w:rPr>
+        <w:drawing>
+          <wp:inline distT="0" distB="0" distL="0" distR="0">
+            <wp:extent cx="3274924" cy="4629150"/>
+            <wp:effectExtent l="19050" t="0" r="1676" b="0"/>
+            <wp:docPr id="45" name="Picture 44" descr="Update Payment Status.png"/>
+            <wp:cNvGraphicFramePr>
+              <a:graphicFrameLocks xmlns:a="http://schemas.openxmlformats.org/drawingml/2006/main" noChangeAspect="1"/>
+            </wp:cNvGraphicFramePr>
+            <a:graphic xmlns:a="http://schemas.openxmlformats.org/drawingml/2006/main">
+              <a:graphicData uri="http://schemas.openxmlformats.org/drawingml/2006/picture">
+                <pic:pic xmlns:pic="http://schemas.openxmlformats.org/drawingml/2006/picture">
+                  <pic:nvPicPr>
+                    <pic:cNvPr id="0" name="Update Payment Status.png"/>
+                    <pic:cNvPicPr/>
+                  </pic:nvPicPr>
+                  <pic:blipFill>
+                    <a:blip r:embed="rId44"/>
+                    <a:stretch>
+                      <a:fillRect/>
+                    </a:stretch>
+                  </pic:blipFill>
+                  <pic:spPr>
+                    <a:xfrm>
+                      <a:off x="0" y="0"/>
+                      <a:ext cx="3275381" cy="4629796"/>
+                    </a:xfrm>
+                    <a:prstGeom prst="rect">
+                      <a:avLst/>
+                    </a:prstGeom>
+                  </pic:spPr>
+                </pic:pic>
+              </a:graphicData>
+            </a:graphic>
+          </wp:inline>
+        </w:drawing>
+      </w:r>
+    </w:p>
+    <w:p>
+      <w:pPr>
+        <w:pStyle w:val="Default"/>
+        <w:spacing w:before="240" w:after="240"/>
+        <w:rPr>
+          <w:rFonts w:ascii="Times New Roman" w:hAnsi="Times New Roman" w:cs="Times New Roman"/>
+          <w:caps/>
+          <w:color w:val="auto"/>
+          <w:sz w:val="28"/>
+          <w:szCs w:val="28"/>
+        </w:rPr>
+      </w:pPr>
+    </w:p>
+    <w:p>
+      <w:pPr>
+        <w:pStyle w:val="Default"/>
+        <w:spacing w:before="240" w:after="240"/>
+        <w:rPr>
+          <w:rFonts w:ascii="Times New Roman" w:hAnsi="Times New Roman" w:cs="Times New Roman"/>
+          <w:caps/>
+          <w:color w:val="auto"/>
+          <w:sz w:val="28"/>
+          <w:szCs w:val="28"/>
+        </w:rPr>
+      </w:pPr>
+    </w:p>
+    <w:p>
+      <w:pPr>
+        <w:pStyle w:val="Default"/>
+        <w:spacing w:before="240" w:after="240"/>
+        <w:rPr>
+          <w:rFonts w:ascii="Times New Roman" w:hAnsi="Times New Roman" w:cs="Times New Roman"/>
+          <w:caps/>
+          <w:color w:val="auto"/>
+          <w:sz w:val="28"/>
+          <w:szCs w:val="28"/>
+        </w:rPr>
+      </w:pPr>
+      <w:r>
+        <w:rPr>
+          <w:rFonts w:ascii="Times New Roman" w:hAnsi="Times New Roman" w:cs="Times New Roman"/>
+          <w:caps/>
+          <w:noProof/>
+          <w:color w:val="auto"/>
+          <w:sz w:val="28"/>
+          <w:szCs w:val="28"/>
+          <w:lang w:bidi="mr-IN"/>
+        </w:rPr>
+        <w:drawing>
+          <wp:inline distT="0" distB="0" distL="0" distR="0">
+            <wp:extent cx="5732145" cy="2645410"/>
+            <wp:effectExtent l="19050" t="0" r="1905" b="0"/>
+            <wp:docPr id="49" name="Picture 46" descr="bookings.png"/>
+            <wp:cNvGraphicFramePr>
+              <a:graphicFrameLocks xmlns:a="http://schemas.openxmlformats.org/drawingml/2006/main" noChangeAspect="1"/>
+            </wp:cNvGraphicFramePr>
+            <a:graphic xmlns:a="http://schemas.openxmlformats.org/drawingml/2006/main">
+              <a:graphicData uri="http://schemas.openxmlformats.org/drawingml/2006/picture">
+                <pic:pic xmlns:pic="http://schemas.openxmlformats.org/drawingml/2006/picture">
+                  <pic:nvPicPr>
+                    <pic:cNvPr id="0" name="bookings.png"/>
+                    <pic:cNvPicPr/>
+                  </pic:nvPicPr>
+                  <pic:blipFill>
+                    <a:blip r:embed="rId45"/>
+                    <a:stretch>
+                      <a:fillRect/>
+                    </a:stretch>
+                  </pic:blipFill>
+                  <pic:spPr>
+                    <a:xfrm>
+                      <a:off x="0" y="0"/>
+                      <a:ext cx="5732145" cy="2645410"/>
+                    </a:xfrm>
+                    <a:prstGeom prst="rect">
+                      <a:avLst/>
+                    </a:prstGeom>
+                  </pic:spPr>
+                </pic:pic>
+              </a:graphicData>
+            </a:graphic>
+          </wp:inline>
+        </w:drawing>
+      </w:r>
+    </w:p>
+    <w:p>
+      <w:pPr>
+        <w:pStyle w:val="Default"/>
+        <w:spacing w:before="240" w:after="240"/>
+        <w:rPr>
+          <w:rFonts w:ascii="Times New Roman" w:hAnsi="Times New Roman" w:cs="Times New Roman"/>
+          <w:caps/>
+          <w:color w:val="auto"/>
+          <w:sz w:val="28"/>
+          <w:szCs w:val="28"/>
+        </w:rPr>
+      </w:pPr>
+    </w:p>
+    <w:p>
+      <w:pPr>
+        <w:pStyle w:val="Default"/>
+        <w:spacing w:before="240" w:after="240"/>
+        <w:rPr>
+          <w:rFonts w:ascii="Times New Roman" w:hAnsi="Times New Roman" w:cs="Times New Roman"/>
+          <w:caps/>
+          <w:color w:val="auto"/>
+          <w:sz w:val="28"/>
+          <w:szCs w:val="28"/>
+        </w:rPr>
+      </w:pPr>
+    </w:p>
+    <w:p>
+      <w:pPr>
+        <w:pStyle w:val="Default"/>
+        <w:spacing w:before="240" w:after="240"/>
+        <w:rPr>
+          <w:rFonts w:ascii="Times New Roman" w:hAnsi="Times New Roman" w:cs="Times New Roman"/>
+          <w:caps/>
+          <w:color w:val="auto"/>
+          <w:sz w:val="28"/>
+          <w:szCs w:val="28"/>
+        </w:rPr>
+      </w:pPr>
+    </w:p>
+    <w:p>
+      <w:pPr>
+        <w:pStyle w:val="Default"/>
+        <w:spacing w:before="240" w:after="240"/>
+        <w:rPr>
+          <w:rFonts w:ascii="Times New Roman" w:hAnsi="Times New Roman" w:cs="Times New Roman"/>
+          <w:caps/>
+          <w:color w:val="auto"/>
+          <w:sz w:val="28"/>
+          <w:szCs w:val="28"/>
+        </w:rPr>
+      </w:pPr>
+    </w:p>
+    <w:p>
+      <w:pPr>
+        <w:pStyle w:val="Default"/>
+        <w:spacing w:before="240" w:after="240"/>
+        <w:rPr>
+          <w:rFonts w:ascii="Times New Roman" w:hAnsi="Times New Roman" w:cs="Times New Roman"/>
+          <w:caps/>
+          <w:color w:val="auto"/>
+          <w:sz w:val="28"/>
+          <w:szCs w:val="28"/>
+        </w:rPr>
+      </w:pPr>
+      <w:r>
+        <w:rPr>
+          <w:rFonts w:ascii="Times New Roman" w:hAnsi="Times New Roman" w:cs="Times New Roman"/>
+          <w:caps/>
+          <w:noProof/>
+          <w:color w:val="auto"/>
+          <w:sz w:val="28"/>
+          <w:szCs w:val="28"/>
+          <w:lang w:bidi="mr-IN"/>
+        </w:rPr>
+        <w:drawing>
+          <wp:inline distT="0" distB="0" distL="0" distR="0">
+            <wp:extent cx="5732145" cy="2541270"/>
+            <wp:effectExtent l="19050" t="0" r="1905" b="0"/>
+            <wp:docPr id="48" name="Picture 45" descr="SP bookings.png"/>
+            <wp:cNvGraphicFramePr>
+              <a:graphicFrameLocks xmlns:a="http://schemas.openxmlformats.org/drawingml/2006/main" noChangeAspect="1"/>
+            </wp:cNvGraphicFramePr>
+            <a:graphic xmlns:a="http://schemas.openxmlformats.org/drawingml/2006/main">
+              <a:graphicData uri="http://schemas.openxmlformats.org/drawingml/2006/picture">
+                <pic:pic xmlns:pic="http://schemas.openxmlformats.org/drawingml/2006/picture">
+                  <pic:nvPicPr>
+                    <pic:cNvPr id="0" name="SP bookings.png"/>
+                    <pic:cNvPicPr/>
+                  </pic:nvPicPr>
+                  <pic:blipFill>
+                    <a:blip r:embed="rId46"/>
+                    <a:stretch>
+                      <a:fillRect/>
+                    </a:stretch>
+                  </pic:blipFill>
+                  <pic:spPr>
+                    <a:xfrm>
+                      <a:off x="0" y="0"/>
+                      <a:ext cx="5732145" cy="2541270"/>
+                    </a:xfrm>
+                    <a:prstGeom prst="rect">
+                      <a:avLst/>
+                    </a:prstGeom>
+                  </pic:spPr>
+                </pic:pic>
+              </a:graphicData>
+            </a:graphic>
+          </wp:inline>
+        </w:drawing>
+      </w:r>
+    </w:p>
+    <w:p>
+      <w:pPr>
+        <w:pStyle w:val="Default"/>
+        <w:spacing w:before="240" w:after="240"/>
+        <w:rPr>
+          <w:rFonts w:ascii="Times New Roman" w:hAnsi="Times New Roman" w:cs="Times New Roman"/>
+          <w:caps/>
+          <w:color w:val="auto"/>
+          <w:sz w:val="28"/>
+          <w:szCs w:val="28"/>
+        </w:rPr>
+      </w:pPr>
+    </w:p>
+    <w:p>
+      <w:pPr>
+        <w:pStyle w:val="Default"/>
+        <w:spacing w:before="240" w:after="240"/>
+        <w:rPr>
+          <w:rFonts w:ascii="Times New Roman" w:hAnsi="Times New Roman" w:cs="Times New Roman"/>
+          <w:caps/>
+          <w:color w:val="auto"/>
+          <w:sz w:val="28"/>
+          <w:szCs w:val="28"/>
+        </w:rPr>
+      </w:pPr>
+    </w:p>
+    <w:p>
+      <w:pPr>
+        <w:pStyle w:val="Default"/>
+        <w:spacing w:before="240" w:after="240"/>
+        <w:rPr>
+          <w:rFonts w:ascii="Times New Roman" w:hAnsi="Times New Roman" w:cs="Times New Roman"/>
+          <w:caps/>
+          <w:color w:val="auto"/>
+          <w:sz w:val="28"/>
+          <w:szCs w:val="28"/>
+        </w:rPr>
+      </w:pPr>
+    </w:p>
+    <w:p>
+      <w:pPr>
+        <w:pStyle w:val="Default"/>
+        <w:spacing w:before="240" w:after="240"/>
+        <w:rPr>
+          <w:rFonts w:ascii="Times New Roman" w:hAnsi="Times New Roman" w:cs="Times New Roman"/>
+          <w:caps/>
+          <w:color w:val="auto"/>
+          <w:sz w:val="28"/>
+          <w:szCs w:val="28"/>
+        </w:rPr>
+      </w:pPr>
+    </w:p>
+    <w:p>
+      <w:pPr>
+        <w:pStyle w:val="Default"/>
+        <w:spacing w:before="240" w:after="240"/>
+        <w:rPr>
+          <w:rFonts w:ascii="Times New Roman" w:hAnsi="Times New Roman" w:cs="Times New Roman"/>
+          <w:caps/>
+          <w:color w:val="auto"/>
+          <w:sz w:val="28"/>
+          <w:szCs w:val="28"/>
+        </w:rPr>
+      </w:pPr>
+    </w:p>
+    <w:p>
+      <w:pPr>
+        <w:pStyle w:val="Default"/>
+        <w:spacing w:before="240" w:after="240"/>
+        <w:rPr>
+          <w:rFonts w:ascii="Times New Roman" w:hAnsi="Times New Roman" w:cs="Times New Roman"/>
+          <w:caps/>
+          <w:color w:val="auto"/>
+          <w:sz w:val="28"/>
+          <w:szCs w:val="28"/>
+        </w:rPr>
+      </w:pPr>
+      <w:r>
+        <w:rPr>
+          <w:rFonts w:ascii="Times New Roman" w:hAnsi="Times New Roman" w:cs="Times New Roman"/>
+          <w:caps/>
+          <w:noProof/>
+          <w:color w:val="auto"/>
+          <w:sz w:val="28"/>
+          <w:szCs w:val="28"/>
+          <w:lang w:bidi="mr-IN"/>
+        </w:rPr>
+        <w:drawing>
+          <wp:inline distT="0" distB="0" distL="0" distR="0">
+            <wp:extent cx="5732145" cy="2505710"/>
+            <wp:effectExtent l="19050" t="0" r="1905" b="0"/>
+            <wp:docPr id="50" name="Picture 49" descr="Dashboard.png"/>
+            <wp:cNvGraphicFramePr>
+              <a:graphicFrameLocks xmlns:a="http://schemas.openxmlformats.org/drawingml/2006/main" noChangeAspect="1"/>
+            </wp:cNvGraphicFramePr>
+            <a:graphic xmlns:a="http://schemas.openxmlformats.org/drawingml/2006/main">
+              <a:graphicData uri="http://schemas.openxmlformats.org/drawingml/2006/picture">
+                <pic:pic xmlns:pic="http://schemas.openxmlformats.org/drawingml/2006/picture">
+                  <pic:nvPicPr>
+                    <pic:cNvPr id="0" name="Dashboard.png"/>
+                    <pic:cNvPicPr/>
+                  </pic:nvPicPr>
+                  <pic:blipFill>
+                    <a:blip r:embed="rId47"/>
+                    <a:stretch>
+                      <a:fillRect/>
+                    </a:stretch>
+                  </pic:blipFill>
+                  <pic:spPr>
+                    <a:xfrm>
+                      <a:off x="0" y="0"/>
+                      <a:ext cx="5732145" cy="2505710"/>
+                    </a:xfrm>
+                    <a:prstGeom prst="rect">
+                      <a:avLst/>
+                    </a:prstGeom>
+                  </pic:spPr>
+                </pic:pic>
+              </a:graphicData>
+            </a:graphic>
+          </wp:inline>
+        </w:drawing>
+      </w:r>
+    </w:p>
+    <w:p>
+      <w:pPr>
+        <w:pStyle w:val="Default"/>
+        <w:spacing w:before="240" w:after="240"/>
+        <w:rPr>
+          <w:rFonts w:ascii="Times New Roman" w:hAnsi="Times New Roman" w:cs="Times New Roman"/>
+          <w:caps/>
+          <w:color w:val="auto"/>
+          <w:sz w:val="28"/>
+          <w:szCs w:val="28"/>
+        </w:rPr>
+      </w:pPr>
+    </w:p>
+    <w:p>
+      <w:pPr>
+        <w:pStyle w:val="Default"/>
+        <w:spacing w:before="240" w:after="240"/>
+        <w:rPr>
+          <w:rFonts w:ascii="Times New Roman" w:hAnsi="Times New Roman" w:cs="Times New Roman"/>
+          <w:caps/>
+          <w:color w:val="auto"/>
+          <w:sz w:val="28"/>
+          <w:szCs w:val="28"/>
+        </w:rPr>
+      </w:pPr>
+    </w:p>
+    <w:p>
+      <w:pPr>
+        <w:pStyle w:val="Default"/>
+        <w:spacing w:before="240" w:after="240"/>
+        <w:rPr>
+          <w:rFonts w:ascii="Times New Roman" w:hAnsi="Times New Roman" w:cs="Times New Roman"/>
+          <w:caps/>
+          <w:color w:val="auto"/>
+          <w:sz w:val="28"/>
+          <w:szCs w:val="28"/>
+        </w:rPr>
+      </w:pPr>
+    </w:p>
+    <w:p>
+      <w:pPr>
+        <w:pStyle w:val="Default"/>
+        <w:spacing w:before="240" w:after="240"/>
+        <w:rPr>
+          <w:rFonts w:ascii="Times New Roman" w:hAnsi="Times New Roman" w:cs="Times New Roman"/>
+          <w:caps/>
+          <w:color w:val="auto"/>
+          <w:sz w:val="28"/>
+          <w:szCs w:val="28"/>
+        </w:rPr>
+      </w:pPr>
+    </w:p>
+    <w:p>
+      <w:pPr>
+        <w:pStyle w:val="Default"/>
+        <w:spacing w:before="240" w:after="240"/>
+        <w:rPr>
+          <w:rFonts w:ascii="Times New Roman" w:hAnsi="Times New Roman" w:cs="Times New Roman"/>
+          <w:caps/>
+          <w:color w:val="auto"/>
+          <w:sz w:val="28"/>
+          <w:szCs w:val="28"/>
+        </w:rPr>
+      </w:pPr>
+      <w:r>
+        <w:rPr>
+          <w:rFonts w:ascii="Times New Roman" w:hAnsi="Times New Roman" w:cs="Times New Roman"/>
+          <w:caps/>
+          <w:noProof/>
+          <w:color w:val="auto"/>
+          <w:sz w:val="28"/>
+          <w:szCs w:val="28"/>
+          <w:lang w:bidi="mr-IN"/>
+        </w:rPr>
+        <w:drawing>
+          <wp:inline distT="0" distB="0" distL="0" distR="0">
+            <wp:extent cx="5732145" cy="1931670"/>
+            <wp:effectExtent l="19050" t="0" r="1905" b="0"/>
+            <wp:docPr id="56" name="Picture 52" descr="totals_report.png"/>
+            <wp:cNvGraphicFramePr>
+              <a:graphicFrameLocks xmlns:a="http://schemas.openxmlformats.org/drawingml/2006/main" noChangeAspect="1"/>
+            </wp:cNvGraphicFramePr>
+            <a:graphic xmlns:a="http://schemas.openxmlformats.org/drawingml/2006/main">
+              <a:graphicData uri="http://schemas.openxmlformats.org/drawingml/2006/picture">
+                <pic:pic xmlns:pic="http://schemas.openxmlformats.org/drawingml/2006/picture">
+                  <pic:nvPicPr>
+                    <pic:cNvPr id="0" name="totals_report.png"/>
+                    <pic:cNvPicPr/>
+                  </pic:nvPicPr>
+                  <pic:blipFill>
+                    <a:blip r:embed="rId48"/>
+                    <a:stretch>
+                      <a:fillRect/>
+                    </a:stretch>
+                  </pic:blipFill>
+                  <pic:spPr>
+                    <a:xfrm>
+                      <a:off x="0" y="0"/>
+                      <a:ext cx="5732145" cy="1931670"/>
+                    </a:xfrm>
+                    <a:prstGeom prst="rect">
+                      <a:avLst/>
+                    </a:prstGeom>
+                  </pic:spPr>
+                </pic:pic>
+              </a:graphicData>
+            </a:graphic>
+          </wp:inline>
+        </w:drawing>
+      </w:r>
+    </w:p>
+    <w:p>
+      <w:pPr>
+        <w:pStyle w:val="Default"/>
+        <w:spacing w:before="240" w:after="240"/>
+        <w:rPr>
+          <w:rFonts w:ascii="Times New Roman" w:hAnsi="Times New Roman" w:cs="Times New Roman"/>
+          <w:caps/>
+          <w:color w:val="auto"/>
+          <w:sz w:val="28"/>
+          <w:szCs w:val="28"/>
+        </w:rPr>
+      </w:pPr>
+    </w:p>
+    <w:p>
+      <w:pPr>
+        <w:pStyle w:val="Default"/>
+        <w:spacing w:before="240" w:after="240"/>
+        <w:rPr>
+          <w:rFonts w:ascii="Times New Roman" w:hAnsi="Times New Roman" w:cs="Times New Roman"/>
+          <w:caps/>
+          <w:color w:val="auto"/>
+          <w:sz w:val="28"/>
+          <w:szCs w:val="28"/>
+        </w:rPr>
+      </w:pPr>
+    </w:p>
+    <w:p>
+      <w:pPr>
+        <w:pStyle w:val="Default"/>
+        <w:spacing w:before="240" w:after="240"/>
+        <w:rPr>
+          <w:rFonts w:ascii="Times New Roman" w:hAnsi="Times New Roman" w:cs="Times New Roman"/>
+          <w:caps/>
+          <w:color w:val="auto"/>
+          <w:sz w:val="28"/>
+          <w:szCs w:val="28"/>
+        </w:rPr>
+      </w:pPr>
+    </w:p>
+    <w:p>
+      <w:pPr>
+        <w:pStyle w:val="Default"/>
+        <w:spacing w:before="240" w:after="240"/>
+        <w:rPr>
+          <w:rFonts w:ascii="Times New Roman" w:hAnsi="Times New Roman" w:cs="Times New Roman"/>
+          <w:caps/>
+          <w:color w:val="auto"/>
+          <w:sz w:val="28"/>
+          <w:szCs w:val="28"/>
+        </w:rPr>
+      </w:pPr>
+    </w:p>
+    <w:p>
+      <w:pPr>
+        <w:pStyle w:val="Default"/>
+        <w:spacing w:before="240" w:after="240"/>
+        <w:rPr>
+          <w:rFonts w:ascii="Times New Roman" w:hAnsi="Times New Roman" w:cs="Times New Roman"/>
+          <w:caps/>
+          <w:color w:val="auto"/>
+          <w:sz w:val="28"/>
+          <w:szCs w:val="28"/>
+        </w:rPr>
+      </w:pPr>
+    </w:p>
+    <w:p>
+      <w:pPr>
+        <w:pStyle w:val="Default"/>
+        <w:spacing w:before="240" w:after="240"/>
+        <w:rPr>
+          <w:rFonts w:ascii="Times New Roman" w:hAnsi="Times New Roman" w:cs="Times New Roman"/>
+          <w:caps/>
+          <w:color w:val="auto"/>
+          <w:sz w:val="28"/>
+          <w:szCs w:val="28"/>
+        </w:rPr>
+      </w:pPr>
+      <w:r>
+        <w:rPr>
+          <w:rFonts w:ascii="Times New Roman" w:hAnsi="Times New Roman" w:cs="Times New Roman"/>
+          <w:caps/>
+          <w:noProof/>
+          <w:color w:val="auto"/>
+          <w:sz w:val="28"/>
+          <w:szCs w:val="28"/>
+          <w:lang w:bidi="mr-IN"/>
+        </w:rPr>
+        <w:lastRenderedPageBreak/>
+        <w:drawing>
+          <wp:inline distT="0" distB="0" distL="0" distR="0">
+            <wp:extent cx="5732145" cy="2378075"/>
+            <wp:effectExtent l="19050" t="0" r="1905" b="0"/>
+            <wp:docPr id="57" name="Picture 53" descr="users_dash.png"/>
+            <wp:cNvGraphicFramePr>
+              <a:graphicFrameLocks xmlns:a="http://schemas.openxmlformats.org/drawingml/2006/main" noChangeAspect="1"/>
+            </wp:cNvGraphicFramePr>
+            <a:graphic xmlns:a="http://schemas.openxmlformats.org/drawingml/2006/main">
+              <a:graphicData uri="http://schemas.openxmlformats.org/drawingml/2006/picture">
+                <pic:pic xmlns:pic="http://schemas.openxmlformats.org/drawingml/2006/picture">
+                  <pic:nvPicPr>
+                    <pic:cNvPr id="0" name="users_dash.png"/>
+                    <pic:cNvPicPr/>
+                  </pic:nvPicPr>
+                  <pic:blipFill>
+                    <a:blip r:embed="rId49"/>
+                    <a:stretch>
+                      <a:fillRect/>
+                    </a:stretch>
+                  </pic:blipFill>
+                  <pic:spPr>
+                    <a:xfrm>
+                      <a:off x="0" y="0"/>
+                      <a:ext cx="5732145" cy="2378075"/>
+                    </a:xfrm>
+                    <a:prstGeom prst="rect">
+                      <a:avLst/>
+                    </a:prstGeom>
+                  </pic:spPr>
+                </pic:pic>
+              </a:graphicData>
+            </a:graphic>
+          </wp:inline>
+        </w:drawing>
+      </w:r>
+    </w:p>
+    <w:p>
+      <w:pPr>
+        <w:pStyle w:val="Default"/>
+        <w:spacing w:before="240" w:after="240"/>
+        <w:rPr>
+          <w:rFonts w:ascii="Times New Roman" w:hAnsi="Times New Roman" w:cs="Times New Roman"/>
+          <w:caps/>
+          <w:color w:val="auto"/>
+          <w:sz w:val="28"/>
+          <w:szCs w:val="28"/>
+        </w:rPr>
+      </w:pPr>
+    </w:p>
+    <w:p>
+      <w:pPr>
+        <w:pStyle w:val="Default"/>
+        <w:spacing w:before="240" w:after="240"/>
+        <w:rPr>
+          <w:rFonts w:ascii="Times New Roman" w:hAnsi="Times New Roman" w:cs="Times New Roman"/>
+          <w:caps/>
+          <w:color w:val="auto"/>
+          <w:sz w:val="28"/>
+          <w:szCs w:val="28"/>
+        </w:rPr>
+      </w:pPr>
+      <w:r>
+        <w:rPr>
+          <w:rFonts w:ascii="Times New Roman" w:hAnsi="Times New Roman" w:cs="Times New Roman"/>
+          <w:caps/>
+          <w:noProof/>
+          <w:color w:val="auto"/>
+          <w:sz w:val="28"/>
+          <w:szCs w:val="28"/>
+          <w:lang w:bidi="mr-IN"/>
+        </w:rPr>
+        <w:drawing>
+          <wp:inline distT="0" distB="0" distL="0" distR="0">
+            <wp:extent cx="5732145" cy="2574290"/>
+            <wp:effectExtent l="19050" t="0" r="1905" b="0"/>
+            <wp:docPr id="58" name="Picture 51" descr="service_providers_dash.png"/>
+            <wp:cNvGraphicFramePr>
+              <a:graphicFrameLocks xmlns:a="http://schemas.openxmlformats.org/drawingml/2006/main" noChangeAspect="1"/>
+            </wp:cNvGraphicFramePr>
+            <a:graphic xmlns:a="http://schemas.openxmlformats.org/drawingml/2006/main">
+              <a:graphicData uri="http://schemas.openxmlformats.org/drawingml/2006/picture">
+                <pic:pic xmlns:pic="http://schemas.openxmlformats.org/drawingml/2006/picture">
+                  <pic:nvPicPr>
+                    <pic:cNvPr id="0" name="service_providers_dash.png"/>
+                    <pic:cNvPicPr/>
+                  </pic:nvPicPr>
+                  <pic:blipFill>
+                    <a:blip r:embed="rId50"/>
+                    <a:stretch>
+                      <a:fillRect/>
+                    </a:stretch>
+                  </pic:blipFill>
+                  <pic:spPr>
+                    <a:xfrm>
+                      <a:off x="0" y="0"/>
+                      <a:ext cx="5732145" cy="2574290"/>
+                    </a:xfrm>
+                    <a:prstGeom prst="rect">
+                      <a:avLst/>
+                    </a:prstGeom>
+                  </pic:spPr>
+                </pic:pic>
+              </a:graphicData>
+            </a:graphic>
+          </wp:inline>
+        </w:drawing>
+      </w:r>
+    </w:p>
+    <w:p>
+      <w:pPr>
+        <w:pStyle w:val="Default"/>
+        <w:spacing w:before="240" w:after="240"/>
+        <w:rPr>
+          <w:rFonts w:ascii="Times New Roman" w:hAnsi="Times New Roman" w:cs="Times New Roman"/>
+          <w:caps/>
+          <w:color w:val="auto"/>
+          <w:sz w:val="28"/>
+          <w:szCs w:val="28"/>
+        </w:rPr>
+      </w:pPr>
+    </w:p>
+    <w:p>
+      <w:pPr>
+        <w:pStyle w:val="Default"/>
+        <w:spacing w:before="240" w:after="240"/>
+        <w:rPr>
+          <w:rFonts w:ascii="Times New Roman" w:hAnsi="Times New Roman" w:cs="Times New Roman"/>
+          <w:caps/>
+          <w:color w:val="auto"/>
+          <w:sz w:val="28"/>
+          <w:szCs w:val="28"/>
+        </w:rPr>
+      </w:pPr>
+      <w:r>
+        <w:rPr>
+          <w:rFonts w:ascii="Times New Roman" w:hAnsi="Times New Roman" w:cs="Times New Roman"/>
+          <w:caps/>
+          <w:noProof/>
+          <w:color w:val="auto"/>
+          <w:sz w:val="28"/>
+          <w:szCs w:val="28"/>
+          <w:lang w:bidi="mr-IN"/>
+        </w:rPr>
+        <w:drawing>
+          <wp:inline distT="0" distB="0" distL="0" distR="0">
+            <wp:extent cx="5732145" cy="2609215"/>
+            <wp:effectExtent l="19050" t="0" r="1905" b="0"/>
+            <wp:docPr id="51" name="Picture 50" descr="orders_dash.png"/>
+            <wp:cNvGraphicFramePr>
+              <a:graphicFrameLocks xmlns:a="http://schemas.openxmlformats.org/drawingml/2006/main" noChangeAspect="1"/>
+            </wp:cNvGraphicFramePr>
+            <a:graphic xmlns:a="http://schemas.openxmlformats.org/drawingml/2006/main">
+              <a:graphicData uri="http://schemas.openxmlformats.org/drawingml/2006/picture">
+                <pic:pic xmlns:pic="http://schemas.openxmlformats.org/drawingml/2006/picture">
+                  <pic:nvPicPr>
+                    <pic:cNvPr id="0" name="orders_dash.png"/>
+                    <pic:cNvPicPr/>
+                  </pic:nvPicPr>
+                  <pic:blipFill>
+                    <a:blip r:embed="rId51"/>
+                    <a:stretch>
+                      <a:fillRect/>
+                    </a:stretch>
+                  </pic:blipFill>
+                  <pic:spPr>
+                    <a:xfrm>
+                      <a:off x="0" y="0"/>
+                      <a:ext cx="5732145" cy="2609215"/>
+                    </a:xfrm>
+                    <a:prstGeom prst="rect">
+                      <a:avLst/>
+                    </a:prstGeom>
+                  </pic:spPr>
+                </pic:pic>
+              </a:graphicData>
+            </a:graphic>
+          </wp:inline>
+        </w:drawing>
+      </w:r>
+    </w:p>
     <w:sectPr>
       <w:pgSz w:w="11907" w:h="16839" w:code="9"/>
-      <w:pgMar w:top="1440" w:right="1440" w:bottom="1440" w:left="1440" w:header="708" w:footer="708" w:gutter="0"/>
+      <w:pgMar w:top="1440" w:right="1440" w:bottom="1440" w:left="1440" w:header="0" w:footer="0" w:gutter="0"/>
       <w:cols w:space="708"/>
       <w:docGrid w:linePitch="360"/>
     </w:sectPr>

</xml_diff>